<commit_message>
Add exercise for map titles, rename image, update Police.uk data, other minor updates
</commit_message>
<xml_diff>
--- a/materials/glossary-helpsheet.docx
+++ b/materials/glossary-helpsheet.docx
@@ -25,25 +25,19 @@
       </w:pPr>
       <w:r>
         <w:rPr/>
-        <w:t xml:space="preserve">This is a glossary and helpsheet for users using R as a GIS. This is very much a work in progress, so if you have any comments or commands that you think should be included, please let me know – </w:t>
+        <w:t xml:space="preserve">This is a glossary and helpsheet for users using R as a GIS. This is a work in progress, so if you have any comments or commands that you think should be included, please let me know – </w:t>
       </w:r>
       <w:hyperlink r:id="rId2">
         <w:r>
           <w:rPr>
             <w:rStyle w:val="InternetLink"/>
           </w:rPr>
-          <w:t>n</w:t>
+          <w:t>nick@clearmapping.co.uk</w:t>
         </w:r>
       </w:hyperlink>
       <w:r>
-        <w:rPr>
-          <w:rStyle w:val="InternetLink"/>
-        </w:rPr>
-        <w:t>ick@clearmapping.co.uk</w:t>
-      </w:r>
-      <w:r>
         <w:rPr/>
-        <w:t xml:space="preserve">. </w:t>
+        <w:t>.</w:t>
       </w:r>
     </w:p>
     <w:p>
@@ -76,10 +70,10 @@
         <w:tblStyle w:val="TableGrid"/>
         <w:tblW w:w="10598" w:type="dxa"/>
         <w:jc w:val="left"/>
-        <w:tblInd w:w="-5" w:type="dxa"/>
+        <w:tblInd w:w="-15" w:type="dxa"/>
         <w:tblCellMar>
           <w:top w:w="0" w:type="dxa"/>
-          <w:left w:w="103" w:type="dxa"/>
+          <w:left w:w="93" w:type="dxa"/>
           <w:bottom w:w="0" w:type="dxa"/>
           <w:right w:w="108" w:type="dxa"/>
         </w:tblCellMar>
@@ -97,7 +91,7 @@
             <w:tcBorders/>
             <w:shd w:fill="auto" w:val="clear"/>
             <w:tcMar>
-              <w:left w:w="103" w:type="dxa"/>
+              <w:left w:w="93" w:type="dxa"/>
             </w:tcMar>
           </w:tcPr>
           <w:p>
@@ -120,7 +114,7 @@
             <w:tcBorders/>
             <w:shd w:fill="auto" w:val="clear"/>
             <w:tcMar>
-              <w:left w:w="103" w:type="dxa"/>
+              <w:left w:w="93" w:type="dxa"/>
             </w:tcMar>
           </w:tcPr>
           <w:p>
@@ -160,7 +154,7 @@
             <w:tcBorders/>
             <w:shd w:fill="auto" w:val="clear"/>
             <w:tcMar>
-              <w:left w:w="103" w:type="dxa"/>
+              <w:left w:w="93" w:type="dxa"/>
             </w:tcMar>
           </w:tcPr>
           <w:p>
@@ -183,7 +177,7 @@
             <w:tcBorders/>
             <w:shd w:fill="auto" w:val="clear"/>
             <w:tcMar>
-              <w:left w:w="103" w:type="dxa"/>
+              <w:left w:w="93" w:type="dxa"/>
             </w:tcMar>
           </w:tcPr>
           <w:p>
@@ -217,7 +211,7 @@
             <w:tcBorders/>
             <w:shd w:fill="auto" w:val="clear"/>
             <w:tcMar>
-              <w:left w:w="103" w:type="dxa"/>
+              <w:left w:w="93" w:type="dxa"/>
             </w:tcMar>
           </w:tcPr>
           <w:p>
@@ -240,7 +234,7 @@
             <w:tcBorders/>
             <w:shd w:fill="auto" w:val="clear"/>
             <w:tcMar>
-              <w:left w:w="103" w:type="dxa"/>
+              <w:left w:w="93" w:type="dxa"/>
             </w:tcMar>
           </w:tcPr>
           <w:p>
@@ -270,7 +264,7 @@
             <w:tcBorders/>
             <w:shd w:fill="auto" w:val="clear"/>
             <w:tcMar>
-              <w:left w:w="103" w:type="dxa"/>
+              <w:left w:w="93" w:type="dxa"/>
             </w:tcMar>
           </w:tcPr>
           <w:p>
@@ -293,7 +287,7 @@
             <w:tcBorders/>
             <w:shd w:fill="auto" w:val="clear"/>
             <w:tcMar>
-              <w:left w:w="103" w:type="dxa"/>
+              <w:left w:w="93" w:type="dxa"/>
             </w:tcMar>
           </w:tcPr>
           <w:p>
@@ -317,7 +311,7 @@
             <w:tcBorders/>
             <w:shd w:fill="auto" w:val="clear"/>
             <w:tcMar>
-              <w:left w:w="103" w:type="dxa"/>
+              <w:left w:w="93" w:type="dxa"/>
             </w:tcMar>
           </w:tcPr>
           <w:p>
@@ -340,7 +334,7 @@
             <w:tcBorders/>
             <w:shd w:fill="auto" w:val="clear"/>
             <w:tcMar>
-              <w:left w:w="103" w:type="dxa"/>
+              <w:left w:w="93" w:type="dxa"/>
             </w:tcMar>
           </w:tcPr>
           <w:p>
@@ -370,7 +364,7 @@
             <w:tcBorders/>
             <w:shd w:fill="auto" w:val="clear"/>
             <w:tcMar>
-              <w:left w:w="103" w:type="dxa"/>
+              <w:left w:w="93" w:type="dxa"/>
             </w:tcMar>
           </w:tcPr>
           <w:p>
@@ -393,7 +387,7 @@
             <w:tcBorders/>
             <w:shd w:fill="auto" w:val="clear"/>
             <w:tcMar>
-              <w:left w:w="103" w:type="dxa"/>
+              <w:left w:w="93" w:type="dxa"/>
             </w:tcMar>
           </w:tcPr>
           <w:p>
@@ -433,7 +427,7 @@
             <w:tcBorders/>
             <w:shd w:fill="auto" w:val="clear"/>
             <w:tcMar>
-              <w:left w:w="103" w:type="dxa"/>
+              <w:left w:w="93" w:type="dxa"/>
             </w:tcMar>
           </w:tcPr>
           <w:p>
@@ -456,7 +450,7 @@
             <w:tcBorders/>
             <w:shd w:fill="auto" w:val="clear"/>
             <w:tcMar>
-              <w:left w:w="103" w:type="dxa"/>
+              <w:left w:w="93" w:type="dxa"/>
             </w:tcMar>
           </w:tcPr>
           <w:p>
@@ -500,7 +494,7 @@
             <w:tcBorders/>
             <w:shd w:fill="auto" w:val="clear"/>
             <w:tcMar>
-              <w:left w:w="103" w:type="dxa"/>
+              <w:left w:w="93" w:type="dxa"/>
             </w:tcMar>
           </w:tcPr>
           <w:p>
@@ -523,7 +517,7 @@
             <w:tcBorders/>
             <w:shd w:fill="auto" w:val="clear"/>
             <w:tcMar>
-              <w:left w:w="103" w:type="dxa"/>
+              <w:left w:w="93" w:type="dxa"/>
             </w:tcMar>
           </w:tcPr>
           <w:p>
@@ -560,7 +554,7 @@
             <w:tcBorders/>
             <w:shd w:fill="auto" w:val="clear"/>
             <w:tcMar>
-              <w:left w:w="103" w:type="dxa"/>
+              <w:left w:w="93" w:type="dxa"/>
             </w:tcMar>
           </w:tcPr>
           <w:p>
@@ -583,7 +577,7 @@
             <w:tcBorders/>
             <w:shd w:fill="auto" w:val="clear"/>
             <w:tcMar>
-              <w:left w:w="103" w:type="dxa"/>
+              <w:left w:w="93" w:type="dxa"/>
             </w:tcMar>
           </w:tcPr>
           <w:p>
@@ -613,7 +607,7 @@
             <w:tcBorders/>
             <w:shd w:fill="auto" w:val="clear"/>
             <w:tcMar>
-              <w:left w:w="103" w:type="dxa"/>
+              <w:left w:w="93" w:type="dxa"/>
             </w:tcMar>
           </w:tcPr>
           <w:p>
@@ -636,7 +630,7 @@
             <w:tcBorders/>
             <w:shd w:fill="auto" w:val="clear"/>
             <w:tcMar>
-              <w:left w:w="103" w:type="dxa"/>
+              <w:left w:w="93" w:type="dxa"/>
             </w:tcMar>
           </w:tcPr>
           <w:p>
@@ -666,7 +660,7 @@
             <w:tcBorders/>
             <w:shd w:fill="auto" w:val="clear"/>
             <w:tcMar>
-              <w:left w:w="103" w:type="dxa"/>
+              <w:left w:w="93" w:type="dxa"/>
             </w:tcMar>
           </w:tcPr>
           <w:p>
@@ -689,7 +683,7 @@
             <w:tcBorders/>
             <w:shd w:fill="auto" w:val="clear"/>
             <w:tcMar>
-              <w:left w:w="103" w:type="dxa"/>
+              <w:left w:w="93" w:type="dxa"/>
             </w:tcMar>
           </w:tcPr>
           <w:p>
@@ -726,7 +720,7 @@
             <w:tcBorders/>
             <w:shd w:fill="auto" w:val="clear"/>
             <w:tcMar>
-              <w:left w:w="103" w:type="dxa"/>
+              <w:left w:w="93" w:type="dxa"/>
             </w:tcMar>
           </w:tcPr>
           <w:p>
@@ -749,7 +743,7 @@
             <w:tcBorders/>
             <w:shd w:fill="auto" w:val="clear"/>
             <w:tcMar>
-              <w:left w:w="103" w:type="dxa"/>
+              <w:left w:w="93" w:type="dxa"/>
             </w:tcMar>
           </w:tcPr>
           <w:p>
@@ -791,7 +785,7 @@
             <w:tcBorders/>
             <w:shd w:fill="auto" w:val="clear"/>
             <w:tcMar>
-              <w:left w:w="103" w:type="dxa"/>
+              <w:left w:w="93" w:type="dxa"/>
             </w:tcMar>
           </w:tcPr>
           <w:p>
@@ -814,7 +808,7 @@
             <w:tcBorders/>
             <w:shd w:fill="auto" w:val="clear"/>
             <w:tcMar>
-              <w:left w:w="103" w:type="dxa"/>
+              <w:left w:w="93" w:type="dxa"/>
             </w:tcMar>
           </w:tcPr>
           <w:p>
@@ -844,7 +838,7 @@
             <w:tcBorders/>
             <w:shd w:fill="auto" w:val="clear"/>
             <w:tcMar>
-              <w:left w:w="103" w:type="dxa"/>
+              <w:left w:w="93" w:type="dxa"/>
             </w:tcMar>
           </w:tcPr>
           <w:p>
@@ -867,7 +861,7 @@
             <w:tcBorders/>
             <w:shd w:fill="auto" w:val="clear"/>
             <w:tcMar>
-              <w:left w:w="103" w:type="dxa"/>
+              <w:left w:w="93" w:type="dxa"/>
             </w:tcMar>
           </w:tcPr>
           <w:p>
@@ -901,7 +895,7 @@
             <w:tcBorders/>
             <w:shd w:fill="auto" w:val="clear"/>
             <w:tcMar>
-              <w:left w:w="103" w:type="dxa"/>
+              <w:left w:w="93" w:type="dxa"/>
             </w:tcMar>
           </w:tcPr>
           <w:p>
@@ -924,7 +918,7 @@
             <w:tcBorders/>
             <w:shd w:fill="auto" w:val="clear"/>
             <w:tcMar>
-              <w:left w:w="103" w:type="dxa"/>
+              <w:left w:w="93" w:type="dxa"/>
             </w:tcMar>
           </w:tcPr>
           <w:p>
@@ -954,7 +948,7 @@
             <w:tcBorders/>
             <w:shd w:fill="auto" w:val="clear"/>
             <w:tcMar>
-              <w:left w:w="103" w:type="dxa"/>
+              <w:left w:w="93" w:type="dxa"/>
             </w:tcMar>
           </w:tcPr>
           <w:p>
@@ -977,7 +971,7 @@
             <w:tcBorders/>
             <w:shd w:fill="auto" w:val="clear"/>
             <w:tcMar>
-              <w:left w:w="103" w:type="dxa"/>
+              <w:left w:w="93" w:type="dxa"/>
             </w:tcMar>
           </w:tcPr>
           <w:p>
@@ -1012,7 +1006,7 @@
             <w:tcBorders/>
             <w:shd w:fill="auto" w:val="clear"/>
             <w:tcMar>
-              <w:left w:w="103" w:type="dxa"/>
+              <w:left w:w="93" w:type="dxa"/>
             </w:tcMar>
           </w:tcPr>
           <w:p>
@@ -1036,7 +1030,7 @@
             <w:tcBorders/>
             <w:shd w:fill="auto" w:val="clear"/>
             <w:tcMar>
-              <w:left w:w="103" w:type="dxa"/>
+              <w:left w:w="93" w:type="dxa"/>
             </w:tcMar>
           </w:tcPr>
           <w:p>
@@ -1066,7 +1060,7 @@
             <w:tcBorders/>
             <w:shd w:fill="auto" w:val="clear"/>
             <w:tcMar>
-              <w:left w:w="103" w:type="dxa"/>
+              <w:left w:w="93" w:type="dxa"/>
             </w:tcMar>
           </w:tcPr>
           <w:p>
@@ -1089,7 +1083,7 @@
             <w:tcBorders/>
             <w:shd w:fill="auto" w:val="clear"/>
             <w:tcMar>
-              <w:left w:w="103" w:type="dxa"/>
+              <w:left w:w="93" w:type="dxa"/>
             </w:tcMar>
           </w:tcPr>
           <w:p>
@@ -1133,7 +1127,7 @@
             <w:tcBorders/>
             <w:shd w:fill="auto" w:val="clear"/>
             <w:tcMar>
-              <w:left w:w="103" w:type="dxa"/>
+              <w:left w:w="93" w:type="dxa"/>
             </w:tcMar>
           </w:tcPr>
           <w:p>
@@ -1156,7 +1150,7 @@
             <w:tcBorders/>
             <w:shd w:fill="auto" w:val="clear"/>
             <w:tcMar>
-              <w:left w:w="103" w:type="dxa"/>
+              <w:left w:w="93" w:type="dxa"/>
             </w:tcMar>
           </w:tcPr>
           <w:p>
@@ -1193,7 +1187,7 @@
             <w:tcBorders/>
             <w:shd w:fill="auto" w:val="clear"/>
             <w:tcMar>
-              <w:left w:w="103" w:type="dxa"/>
+              <w:left w:w="93" w:type="dxa"/>
             </w:tcMar>
           </w:tcPr>
           <w:p>
@@ -1221,7 +1215,7 @@
             <w:tcBorders/>
             <w:shd w:fill="auto" w:val="clear"/>
             <w:tcMar>
-              <w:left w:w="103" w:type="dxa"/>
+              <w:left w:w="93" w:type="dxa"/>
             </w:tcMar>
           </w:tcPr>
           <w:p>
@@ -1259,7 +1253,7 @@
             </w:tcBorders>
             <w:shd w:fill="auto" w:val="clear"/>
             <w:tcMar>
-              <w:left w:w="103" w:type="dxa"/>
+              <w:left w:w="93" w:type="dxa"/>
             </w:tcMar>
           </w:tcPr>
           <w:p>
@@ -1284,6 +1278,574 @@
             </w:tcBorders>
             <w:shd w:fill="auto" w:val="clear"/>
             <w:tcMar>
+              <w:left w:w="93" w:type="dxa"/>
+            </w:tcMar>
+          </w:tcPr>
+          <w:p>
+            <w:pPr>
+              <w:pStyle w:val="Normal"/>
+              <w:spacing w:lineRule="auto" w:line="240" w:before="0" w:after="0"/>
+              <w:rPr/>
+            </w:pPr>
+            <w:r>
+              <w:rPr/>
+              <w:t xml:space="preserve">function using breaks (from </w:t>
+            </w:r>
+            <w:r>
+              <w:rPr>
+                <w:i/>
+              </w:rPr>
+              <w:t>classIntervals</w:t>
+            </w:r>
+            <w:r>
+              <w:rPr/>
+              <w:t>) to set which data point is in which category</w:t>
+            </w:r>
+          </w:p>
+        </w:tc>
+      </w:tr>
+      <w:tr>
+        <w:trPr/>
+        <w:tc>
+          <w:tcPr>
+            <w:tcW w:w="2487" w:type="dxa"/>
+            <w:tcBorders/>
+            <w:shd w:fill="auto" w:val="clear"/>
+            <w:tcMar>
+              <w:left w:w="93" w:type="dxa"/>
+            </w:tcMar>
+          </w:tcPr>
+          <w:p>
+            <w:pPr>
+              <w:pStyle w:val="Normal"/>
+              <w:spacing w:lineRule="auto" w:line="240" w:before="0" w:after="0"/>
+              <w:rPr/>
+            </w:pPr>
+            <w:r>
+              <w:rPr>
+                <w:b/>
+              </w:rPr>
+              <w:t>fix(dataframe)</w:t>
+            </w:r>
+          </w:p>
+        </w:tc>
+        <w:tc>
+          <w:tcPr>
+            <w:tcW w:w="8110" w:type="dxa"/>
+            <w:tcBorders/>
+            <w:shd w:fill="auto" w:val="clear"/>
+            <w:tcMar>
+              <w:left w:w="93" w:type="dxa"/>
+            </w:tcMar>
+          </w:tcPr>
+          <w:p>
+            <w:pPr>
+              <w:pStyle w:val="Normal"/>
+              <w:spacing w:lineRule="auto" w:line="240" w:before="0" w:after="0"/>
+              <w:rPr/>
+            </w:pPr>
+            <w:r>
+              <w:rPr/>
+              <w:t>edits a data frame in a new window, make sure you close this window before continuing</w:t>
+            </w:r>
+          </w:p>
+        </w:tc>
+      </w:tr>
+      <w:tr>
+        <w:trPr/>
+        <w:tc>
+          <w:tcPr>
+            <w:tcW w:w="2487" w:type="dxa"/>
+            <w:tcBorders/>
+            <w:shd w:fill="auto" w:val="clear"/>
+            <w:tcMar>
+              <w:left w:w="93" w:type="dxa"/>
+            </w:tcMar>
+          </w:tcPr>
+          <w:p>
+            <w:pPr>
+              <w:pStyle w:val="Normal"/>
+              <w:spacing w:lineRule="auto" w:line="240" w:before="0" w:after="0"/>
+              <w:rPr/>
+            </w:pPr>
+            <w:r>
+              <w:rPr>
+                <w:b/>
+              </w:rPr>
+              <w:t>for()</w:t>
+            </w:r>
+          </w:p>
+        </w:tc>
+        <w:tc>
+          <w:tcPr>
+            <w:tcW w:w="8110" w:type="dxa"/>
+            <w:tcBorders/>
+            <w:shd w:fill="auto" w:val="clear"/>
+            <w:tcMar>
+              <w:left w:w="93" w:type="dxa"/>
+            </w:tcMar>
+          </w:tcPr>
+          <w:p>
+            <w:pPr>
+              <w:pStyle w:val="Normal"/>
+              <w:spacing w:lineRule="auto" w:line="240" w:before="0" w:after="0"/>
+              <w:rPr/>
+            </w:pPr>
+            <w:r>
+              <w:rPr/>
+              <w:t xml:space="preserve">begins a loop to make R repeat a command a set number of times, </w:t>
+            </w:r>
+          </w:p>
+          <w:p>
+            <w:pPr>
+              <w:pStyle w:val="Normal"/>
+              <w:spacing w:lineRule="auto" w:line="240" w:before="0" w:after="0"/>
+              <w:rPr/>
+            </w:pPr>
+            <w:r>
+              <w:rPr>
+                <w:rFonts w:cs="Courier New" w:ascii="Courier New" w:hAnsi="Courier New"/>
+              </w:rPr>
+              <w:t>for (i in 1:length(mapvariables))</w:t>
+            </w:r>
+          </w:p>
+        </w:tc>
+      </w:tr>
+      <w:tr>
+        <w:trPr/>
+        <w:tc>
+          <w:tcPr>
+            <w:tcW w:w="2487" w:type="dxa"/>
+            <w:tcBorders/>
+            <w:shd w:fill="auto" w:val="clear"/>
+            <w:tcMar>
+              <w:left w:w="93" w:type="dxa"/>
+            </w:tcMar>
+          </w:tcPr>
+          <w:p>
+            <w:pPr>
+              <w:pStyle w:val="Normal"/>
+              <w:spacing w:lineRule="auto" w:line="240" w:before="0" w:after="0"/>
+              <w:rPr/>
+            </w:pPr>
+            <w:r>
+              <w:rPr>
+                <w:b/>
+              </w:rPr>
+              <w:t>gBuffer()</w:t>
+            </w:r>
+          </w:p>
+        </w:tc>
+        <w:tc>
+          <w:tcPr>
+            <w:tcW w:w="8110" w:type="dxa"/>
+            <w:tcBorders/>
+            <w:shd w:fill="auto" w:val="clear"/>
+            <w:tcMar>
+              <w:left w:w="93" w:type="dxa"/>
+            </w:tcMar>
+          </w:tcPr>
+          <w:p>
+            <w:pPr>
+              <w:pStyle w:val="Normal"/>
+              <w:spacing w:lineRule="auto" w:line="240" w:before="0" w:after="0"/>
+              <w:rPr/>
+            </w:pPr>
+            <w:r>
+              <w:rPr/>
+              <w:t xml:space="preserve">function to create a buffer around a point object with the specified radius, </w:t>
+            </w:r>
+            <w:r>
+              <w:rPr>
+                <w:rFonts w:cs="Courier New" w:ascii="Courier New" w:hAnsi="Courier New"/>
+              </w:rPr>
+              <w:t>gBuffer(schools_SP_Leeds, width=1608, byid=TRUE)</w:t>
+            </w:r>
+          </w:p>
+        </w:tc>
+      </w:tr>
+      <w:tr>
+        <w:trPr/>
+        <w:tc>
+          <w:tcPr>
+            <w:tcW w:w="2487" w:type="dxa"/>
+            <w:tcBorders/>
+            <w:shd w:fill="auto" w:val="clear"/>
+            <w:tcMar>
+              <w:left w:w="93" w:type="dxa"/>
+            </w:tcMar>
+          </w:tcPr>
+          <w:p>
+            <w:pPr>
+              <w:pStyle w:val="Normal"/>
+              <w:spacing w:lineRule="auto" w:line="240" w:before="0" w:after="0"/>
+              <w:rPr/>
+            </w:pPr>
+            <w:r>
+              <w:rPr>
+                <w:b/>
+              </w:rPr>
+              <w:t>gCentriod()</w:t>
+            </w:r>
+          </w:p>
+        </w:tc>
+        <w:tc>
+          <w:tcPr>
+            <w:tcW w:w="8110" w:type="dxa"/>
+            <w:tcBorders/>
+            <w:shd w:fill="auto" w:val="clear"/>
+            <w:tcMar>
+              <w:left w:w="93" w:type="dxa"/>
+            </w:tcMar>
+          </w:tcPr>
+          <w:p>
+            <w:pPr>
+              <w:pStyle w:val="Normal"/>
+              <w:spacing w:lineRule="auto" w:line="240" w:before="0" w:after="0"/>
+              <w:rPr/>
+            </w:pPr>
+            <w:r>
+              <w:rPr/>
+              <w:t xml:space="preserve">function to calculate the </w:t>
+            </w:r>
+            <w:r>
+              <w:rPr>
+                <w:i/>
+              </w:rPr>
+              <w:t>centroid</w:t>
+            </w:r>
+            <w:r>
+              <w:rPr/>
+              <w:t xml:space="preserve"> of a polygon, </w:t>
+            </w:r>
+            <w:r>
+              <w:rPr>
+                <w:rFonts w:cs="Courier New" w:ascii="Courier New" w:hAnsi="Courier New"/>
+              </w:rPr>
+              <w:t>gCentroid(OA, byid=TRUE)</w:t>
+            </w:r>
+          </w:p>
+        </w:tc>
+      </w:tr>
+      <w:tr>
+        <w:trPr/>
+        <w:tc>
+          <w:tcPr>
+            <w:tcW w:w="2487" w:type="dxa"/>
+            <w:tcBorders/>
+            <w:shd w:fill="auto" w:val="clear"/>
+            <w:tcMar>
+              <w:left w:w="93" w:type="dxa"/>
+            </w:tcMar>
+          </w:tcPr>
+          <w:p>
+            <w:pPr>
+              <w:pStyle w:val="Normal"/>
+              <w:spacing w:lineRule="auto" w:line="240" w:before="0" w:after="0"/>
+              <w:rPr/>
+            </w:pPr>
+            <w:r>
+              <w:rPr>
+                <w:b/>
+              </w:rPr>
+              <w:t>getwd()</w:t>
+            </w:r>
+          </w:p>
+        </w:tc>
+        <w:tc>
+          <w:tcPr>
+            <w:tcW w:w="8110" w:type="dxa"/>
+            <w:tcBorders/>
+            <w:shd w:fill="auto" w:val="clear"/>
+            <w:tcMar>
+              <w:left w:w="93" w:type="dxa"/>
+            </w:tcMar>
+          </w:tcPr>
+          <w:p>
+            <w:pPr>
+              <w:pStyle w:val="Normal"/>
+              <w:spacing w:lineRule="auto" w:line="240" w:before="0" w:after="0"/>
+              <w:rPr/>
+            </w:pPr>
+            <w:r>
+              <w:rPr/>
+              <w:t xml:space="preserve"> </w:t>
+            </w:r>
+            <w:r>
+              <w:rPr/>
+              <w:t xml:space="preserve">shows the current working directory, see also </w:t>
+            </w:r>
+            <w:r>
+              <w:rPr>
+                <w:rFonts w:cs="Courier New" w:ascii="Courier New" w:hAnsi="Courier New"/>
+                <w:i/>
+              </w:rPr>
+              <w:t>setwd()</w:t>
+            </w:r>
+          </w:p>
+        </w:tc>
+      </w:tr>
+      <w:tr>
+        <w:trPr/>
+        <w:tc>
+          <w:tcPr>
+            <w:tcW w:w="2487" w:type="dxa"/>
+            <w:tcBorders/>
+            <w:shd w:fill="auto" w:val="clear"/>
+            <w:tcMar>
+              <w:left w:w="93" w:type="dxa"/>
+            </w:tcMar>
+          </w:tcPr>
+          <w:p>
+            <w:pPr>
+              <w:pStyle w:val="Normal"/>
+              <w:spacing w:lineRule="auto" w:line="240" w:before="0" w:after="0"/>
+              <w:rPr/>
+            </w:pPr>
+            <w:r>
+              <w:rPr>
+                <w:b/>
+              </w:rPr>
+              <w:t>head()</w:t>
+            </w:r>
+          </w:p>
+        </w:tc>
+        <w:tc>
+          <w:tcPr>
+            <w:tcW w:w="8110" w:type="dxa"/>
+            <w:tcBorders/>
+            <w:shd w:fill="auto" w:val="clear"/>
+            <w:tcMar>
+              <w:left w:w="93" w:type="dxa"/>
+            </w:tcMar>
+          </w:tcPr>
+          <w:p>
+            <w:pPr>
+              <w:pStyle w:val="Normal"/>
+              <w:spacing w:lineRule="auto" w:line="240" w:before="0" w:after="0"/>
+              <w:rPr/>
+            </w:pPr>
+            <w:r>
+              <w:rPr/>
+              <w:t xml:space="preserve">used to show the first six rows of the data frame, </w:t>
+            </w:r>
+            <w:r>
+              <w:rPr>
+                <w:rFonts w:cs="Courier New" w:ascii="Courier New" w:hAnsi="Courier New"/>
+              </w:rPr>
+              <w:t>head(hp.data)</w:t>
+            </w:r>
+          </w:p>
+        </w:tc>
+      </w:tr>
+      <w:tr>
+        <w:trPr/>
+        <w:tc>
+          <w:tcPr>
+            <w:tcW w:w="2487" w:type="dxa"/>
+            <w:tcBorders/>
+            <w:shd w:fill="auto" w:val="clear"/>
+            <w:tcMar>
+              <w:left w:w="93" w:type="dxa"/>
+            </w:tcMar>
+          </w:tcPr>
+          <w:p>
+            <w:pPr>
+              <w:pStyle w:val="Normal"/>
+              <w:spacing w:lineRule="auto" w:line="240" w:before="0" w:after="0"/>
+              <w:rPr/>
+            </w:pPr>
+            <w:r>
+              <w:rPr>
+                <w:b/>
+              </w:rPr>
+              <w:t>header = TRUE</w:t>
+            </w:r>
+          </w:p>
+        </w:tc>
+        <w:tc>
+          <w:tcPr>
+            <w:tcW w:w="8110" w:type="dxa"/>
+            <w:tcBorders/>
+            <w:shd w:fill="auto" w:val="clear"/>
+            <w:tcMar>
+              <w:left w:w="93" w:type="dxa"/>
+            </w:tcMar>
+          </w:tcPr>
+          <w:p>
+            <w:pPr>
+              <w:pStyle w:val="Normal"/>
+              <w:spacing w:lineRule="auto" w:line="240" w:before="0" w:after="0"/>
+              <w:rPr/>
+            </w:pPr>
+            <w:r>
+              <w:rPr/>
+              <w:t xml:space="preserve">parameter used in </w:t>
+            </w:r>
+            <w:r>
+              <w:rPr>
+                <w:rFonts w:cs="Courier New" w:ascii="Courier New" w:hAnsi="Courier New"/>
+              </w:rPr>
+              <w:t>read.csv</w:t>
+            </w:r>
+            <w:r>
+              <w:rPr/>
+              <w:t xml:space="preserve"> to tell R to read the first line of the CSV file as the column headers (specifying </w:t>
+            </w:r>
+            <w:r>
+              <w:rPr>
+                <w:rFonts w:cs="Courier New" w:ascii="Courier New" w:hAnsi="Courier New"/>
+              </w:rPr>
+              <w:t>header = FALSE</w:t>
+            </w:r>
+            <w:r>
+              <w:rPr/>
+              <w:t xml:space="preserve"> will do the opposite)</w:t>
+            </w:r>
+          </w:p>
+        </w:tc>
+      </w:tr>
+      <w:tr>
+        <w:trPr/>
+        <w:tc>
+          <w:tcPr>
+            <w:tcW w:w="2487" w:type="dxa"/>
+            <w:tcBorders/>
+            <w:shd w:fill="auto" w:val="clear"/>
+            <w:tcMar>
+              <w:left w:w="93" w:type="dxa"/>
+            </w:tcMar>
+          </w:tcPr>
+          <w:p>
+            <w:pPr>
+              <w:pStyle w:val="Normal"/>
+              <w:spacing w:lineRule="auto" w:line="240" w:before="0" w:after="0"/>
+              <w:rPr/>
+            </w:pPr>
+            <w:r>
+              <w:rPr>
+                <w:b/>
+              </w:rPr>
+              <w:t>hist()</w:t>
+            </w:r>
+          </w:p>
+        </w:tc>
+        <w:tc>
+          <w:tcPr>
+            <w:tcW w:w="8110" w:type="dxa"/>
+            <w:tcBorders/>
+            <w:shd w:fill="auto" w:val="clear"/>
+            <w:tcMar>
+              <w:left w:w="93" w:type="dxa"/>
+            </w:tcMar>
+          </w:tcPr>
+          <w:p>
+            <w:pPr>
+              <w:pStyle w:val="Normal"/>
+              <w:spacing w:lineRule="auto" w:line="240" w:before="0" w:after="0"/>
+              <w:rPr/>
+            </w:pPr>
+            <w:r>
+              <w:rPr/>
+              <w:t xml:space="preserve">Shows a histogram of the specified data, </w:t>
+            </w:r>
+            <w:r>
+              <w:rPr>
+                <w:rFonts w:cs="Courier New" w:ascii="Courier New" w:hAnsi="Courier New"/>
+              </w:rPr>
+              <w:t>hist(LSOA@data[,"Age0to4pc"])</w:t>
+            </w:r>
+          </w:p>
+        </w:tc>
+      </w:tr>
+      <w:tr>
+        <w:trPr/>
+        <w:tc>
+          <w:tcPr>
+            <w:tcW w:w="2487" w:type="dxa"/>
+            <w:tcBorders/>
+            <w:shd w:fill="auto" w:val="clear"/>
+            <w:tcMar>
+              <w:left w:w="93" w:type="dxa"/>
+            </w:tcMar>
+          </w:tcPr>
+          <w:p>
+            <w:pPr>
+              <w:pStyle w:val="Normal"/>
+              <w:spacing w:lineRule="auto" w:line="240" w:before="0" w:after="0"/>
+              <w:rPr/>
+            </w:pPr>
+            <w:r>
+              <w:rPr>
+                <w:b/>
+              </w:rPr>
+              <w:t>install.packages()</w:t>
+            </w:r>
+          </w:p>
+        </w:tc>
+        <w:tc>
+          <w:tcPr>
+            <w:tcW w:w="8110" w:type="dxa"/>
+            <w:tcBorders/>
+            <w:shd w:fill="auto" w:val="clear"/>
+            <w:tcMar>
+              <w:left w:w="93" w:type="dxa"/>
+            </w:tcMar>
+          </w:tcPr>
+          <w:p>
+            <w:pPr>
+              <w:pStyle w:val="Normal"/>
+              <w:spacing w:lineRule="auto" w:line="240" w:before="0" w:after="0"/>
+              <w:rPr/>
+            </w:pPr>
+            <w:r>
+              <w:rPr/>
+              <w:t xml:space="preserve">allows the user to install </w:t>
+            </w:r>
+            <w:r>
+              <w:rPr>
+                <w:i/>
+              </w:rPr>
+              <w:t>packages</w:t>
+            </w:r>
+            <w:r>
+              <w:rPr/>
+              <w:t xml:space="preserve"> (also known as </w:t>
+            </w:r>
+            <w:r>
+              <w:rPr>
+                <w:i/>
+              </w:rPr>
+              <w:t>libraries</w:t>
+            </w:r>
+            <w:r>
+              <w:rPr/>
+              <w:t xml:space="preserve">) which is required the first time they are used on a computer, </w:t>
+            </w:r>
+            <w:r>
+              <w:rPr>
+                <w:rFonts w:cs="Courier New" w:ascii="Courier New" w:hAnsi="Courier New"/>
+              </w:rPr>
+              <w:t>install.packages("rgdal")</w:t>
+            </w:r>
+          </w:p>
+        </w:tc>
+      </w:tr>
+      <w:tr>
+        <w:trPr/>
+        <w:tc>
+          <w:tcPr>
+            <w:tcW w:w="2487" w:type="dxa"/>
+            <w:tcBorders>
+              <w:top w:val="nil"/>
+              <w:left w:val="nil"/>
+              <w:bottom w:val="nil"/>
+              <w:right w:val="nil"/>
+              <w:insideH w:val="nil"/>
+              <w:insideV w:val="nil"/>
+            </w:tcBorders>
+            <w:shd w:fill="auto" w:val="clear"/>
+            <w:tcMar>
               <w:left w:w="103" w:type="dxa"/>
             </w:tcMar>
           </w:tcPr>
@@ -1295,27 +1857,20 @@
             </w:pPr>
             <w:r>
               <w:rPr/>
-              <w:t xml:space="preserve">function using breaks (from </w:t>
-            </w:r>
-            <w:r>
-              <w:rPr>
-                <w:i/>
-              </w:rPr>
-              <w:t>classIntervals</w:t>
-            </w:r>
-            <w:r>
-              <w:rPr/>
-              <w:t>) to set which data point is in which category</w:t>
-            </w:r>
-          </w:p>
-        </w:tc>
-      </w:tr>
-      <w:tr>
-        <w:trPr/>
-        <w:tc>
-          <w:tcPr>
-            <w:tcW w:w="2487" w:type="dxa"/>
-            <w:tcBorders/>
+            </w:r>
+          </w:p>
+        </w:tc>
+        <w:tc>
+          <w:tcPr>
+            <w:tcW w:w="8110" w:type="dxa"/>
+            <w:tcBorders>
+              <w:top w:val="nil"/>
+              <w:left w:val="nil"/>
+              <w:bottom w:val="nil"/>
+              <w:right w:val="nil"/>
+              <w:insideH w:val="nil"/>
+              <w:insideV w:val="nil"/>
+            </w:tcBorders>
             <w:shd w:fill="auto" w:val="clear"/>
             <w:tcMar>
               <w:left w:w="103" w:type="dxa"/>
@@ -1328,524 +1883,30 @@
               <w:rPr/>
             </w:pPr>
             <w:r>
-              <w:rPr>
-                <w:b/>
-              </w:rPr>
-              <w:t>fix(dataframe)</w:t>
-            </w:r>
-          </w:p>
-        </w:tc>
-        <w:tc>
-          <w:tcPr>
-            <w:tcW w:w="8110" w:type="dxa"/>
-            <w:tcBorders/>
-            <w:shd w:fill="auto" w:val="clear"/>
-            <w:tcMar>
-              <w:left w:w="103" w:type="dxa"/>
-            </w:tcMar>
-          </w:tcPr>
-          <w:p>
-            <w:pPr>
-              <w:pStyle w:val="Normal"/>
-              <w:spacing w:lineRule="auto" w:line="240" w:before="0" w:after="0"/>
-              <w:rPr/>
-            </w:pPr>
-            <w:r>
-              <w:rPr/>
-              <w:t>edits a data frame in a new window, make sure you close this window before continuing</w:t>
-            </w:r>
-          </w:p>
-        </w:tc>
-      </w:tr>
-      <w:tr>
-        <w:trPr/>
-        <w:tc>
-          <w:tcPr>
-            <w:tcW w:w="2487" w:type="dxa"/>
-            <w:tcBorders/>
-            <w:shd w:fill="auto" w:val="clear"/>
-            <w:tcMar>
-              <w:left w:w="103" w:type="dxa"/>
-            </w:tcMar>
-          </w:tcPr>
-          <w:p>
-            <w:pPr>
-              <w:pStyle w:val="Normal"/>
-              <w:spacing w:lineRule="auto" w:line="240" w:before="0" w:after="0"/>
-              <w:rPr/>
-            </w:pPr>
-            <w:r>
-              <w:rPr>
-                <w:b/>
-              </w:rPr>
-              <w:t>for()</w:t>
-            </w:r>
-          </w:p>
-        </w:tc>
-        <w:tc>
-          <w:tcPr>
-            <w:tcW w:w="8110" w:type="dxa"/>
-            <w:tcBorders/>
-            <w:shd w:fill="auto" w:val="clear"/>
-            <w:tcMar>
-              <w:left w:w="103" w:type="dxa"/>
-            </w:tcMar>
-          </w:tcPr>
-          <w:p>
-            <w:pPr>
-              <w:pStyle w:val="Normal"/>
-              <w:spacing w:lineRule="auto" w:line="240" w:before="0" w:after="0"/>
-              <w:rPr/>
-            </w:pPr>
-            <w:r>
-              <w:rPr/>
-              <w:t xml:space="preserve">begins a loop to make R repeat a command a set number of times, </w:t>
-            </w:r>
-          </w:p>
-          <w:p>
-            <w:pPr>
-              <w:pStyle w:val="Normal"/>
-              <w:spacing w:lineRule="auto" w:line="240" w:before="0" w:after="0"/>
-              <w:rPr/>
-            </w:pPr>
-            <w:r>
-              <w:rPr>
-                <w:rFonts w:cs="Courier New" w:ascii="Courier New" w:hAnsi="Courier New"/>
-              </w:rPr>
-              <w:t>for (i in 1:length(mapvariables))</w:t>
-            </w:r>
-          </w:p>
-        </w:tc>
-      </w:tr>
-      <w:tr>
-        <w:trPr/>
-        <w:tc>
-          <w:tcPr>
-            <w:tcW w:w="2487" w:type="dxa"/>
-            <w:tcBorders/>
-            <w:shd w:fill="auto" w:val="clear"/>
-            <w:tcMar>
-              <w:left w:w="103" w:type="dxa"/>
-            </w:tcMar>
-          </w:tcPr>
-          <w:p>
-            <w:pPr>
-              <w:pStyle w:val="Normal"/>
-              <w:spacing w:lineRule="auto" w:line="240" w:before="0" w:after="0"/>
-              <w:rPr/>
-            </w:pPr>
-            <w:r>
-              <w:rPr>
-                <w:b/>
-              </w:rPr>
-              <w:t>gBuffer()</w:t>
-            </w:r>
-          </w:p>
-        </w:tc>
-        <w:tc>
-          <w:tcPr>
-            <w:tcW w:w="8110" w:type="dxa"/>
-            <w:tcBorders/>
-            <w:shd w:fill="auto" w:val="clear"/>
-            <w:tcMar>
-              <w:left w:w="103" w:type="dxa"/>
-            </w:tcMar>
-          </w:tcPr>
-          <w:p>
-            <w:pPr>
-              <w:pStyle w:val="Normal"/>
-              <w:spacing w:lineRule="auto" w:line="240" w:before="0" w:after="0"/>
-              <w:rPr/>
-            </w:pPr>
-            <w:r>
-              <w:rPr/>
-              <w:t xml:space="preserve">function to create a buffer around a point object with the specified radius, </w:t>
-            </w:r>
-            <w:r>
-              <w:rPr>
-                <w:rFonts w:cs="Courier New" w:ascii="Courier New" w:hAnsi="Courier New"/>
-              </w:rPr>
-              <w:t>gBuffer(schools_SP_Leeds, width=1608, byid=TRUE)</w:t>
-            </w:r>
-          </w:p>
-        </w:tc>
-      </w:tr>
-      <w:tr>
-        <w:trPr/>
-        <w:tc>
-          <w:tcPr>
-            <w:tcW w:w="2487" w:type="dxa"/>
-            <w:tcBorders/>
-            <w:shd w:fill="auto" w:val="clear"/>
-            <w:tcMar>
-              <w:left w:w="103" w:type="dxa"/>
-            </w:tcMar>
-          </w:tcPr>
-          <w:p>
-            <w:pPr>
-              <w:pStyle w:val="Normal"/>
-              <w:spacing w:lineRule="auto" w:line="240" w:before="0" w:after="0"/>
-              <w:rPr/>
-            </w:pPr>
-            <w:r>
-              <w:rPr>
-                <w:b/>
-              </w:rPr>
-              <w:t>gCentriod()</w:t>
-            </w:r>
-          </w:p>
-        </w:tc>
-        <w:tc>
-          <w:tcPr>
-            <w:tcW w:w="8110" w:type="dxa"/>
-            <w:tcBorders/>
-            <w:shd w:fill="auto" w:val="clear"/>
-            <w:tcMar>
-              <w:left w:w="103" w:type="dxa"/>
-            </w:tcMar>
-          </w:tcPr>
-          <w:p>
-            <w:pPr>
-              <w:pStyle w:val="Normal"/>
-              <w:spacing w:lineRule="auto" w:line="240" w:before="0" w:after="0"/>
-              <w:rPr/>
-            </w:pPr>
-            <w:r>
-              <w:rPr/>
-              <w:t xml:space="preserve">function to calculate the </w:t>
-            </w:r>
-            <w:r>
-              <w:rPr>
-                <w:i/>
-              </w:rPr>
-              <w:t>centroid</w:t>
-            </w:r>
-            <w:r>
-              <w:rPr/>
-              <w:t xml:space="preserve"> of a polygon, </w:t>
-            </w:r>
-            <w:r>
-              <w:rPr>
-                <w:rFonts w:cs="Courier New" w:ascii="Courier New" w:hAnsi="Courier New"/>
-              </w:rPr>
-              <w:t>gCentroid(OA, byid=TRUE)</w:t>
-            </w:r>
-          </w:p>
-        </w:tc>
-      </w:tr>
-      <w:tr>
-        <w:trPr/>
-        <w:tc>
-          <w:tcPr>
-            <w:tcW w:w="2487" w:type="dxa"/>
-            <w:tcBorders/>
-            <w:shd w:fill="auto" w:val="clear"/>
-            <w:tcMar>
-              <w:left w:w="103" w:type="dxa"/>
-            </w:tcMar>
-          </w:tcPr>
-          <w:p>
-            <w:pPr>
-              <w:pStyle w:val="Normal"/>
-              <w:spacing w:lineRule="auto" w:line="240" w:before="0" w:after="0"/>
-              <w:rPr/>
-            </w:pPr>
-            <w:r>
-              <w:rPr>
-                <w:b/>
-              </w:rPr>
-              <w:t>getwd()</w:t>
-            </w:r>
-          </w:p>
-        </w:tc>
-        <w:tc>
-          <w:tcPr>
-            <w:tcW w:w="8110" w:type="dxa"/>
-            <w:tcBorders/>
-            <w:shd w:fill="auto" w:val="clear"/>
-            <w:tcMar>
-              <w:left w:w="103" w:type="dxa"/>
-            </w:tcMar>
-          </w:tcPr>
-          <w:p>
-            <w:pPr>
-              <w:pStyle w:val="Normal"/>
-              <w:spacing w:lineRule="auto" w:line="240" w:before="0" w:after="0"/>
-              <w:rPr/>
-            </w:pPr>
-            <w:r>
-              <w:rPr/>
-              <w:t xml:space="preserve"> </w:t>
-            </w:r>
-            <w:r>
-              <w:rPr/>
-              <w:t xml:space="preserve">shows the current working directory, see also </w:t>
-            </w:r>
-            <w:r>
-              <w:rPr>
-                <w:rFonts w:cs="Courier New" w:ascii="Courier New" w:hAnsi="Courier New"/>
-                <w:i/>
-              </w:rPr>
-              <w:t>setwd()</w:t>
-            </w:r>
-          </w:p>
-        </w:tc>
-      </w:tr>
-      <w:tr>
-        <w:trPr/>
-        <w:tc>
-          <w:tcPr>
-            <w:tcW w:w="2487" w:type="dxa"/>
-            <w:tcBorders/>
-            <w:shd w:fill="auto" w:val="clear"/>
-            <w:tcMar>
-              <w:left w:w="103" w:type="dxa"/>
-            </w:tcMar>
-          </w:tcPr>
-          <w:p>
-            <w:pPr>
-              <w:pStyle w:val="Normal"/>
-              <w:spacing w:lineRule="auto" w:line="240" w:before="0" w:after="0"/>
-              <w:rPr/>
-            </w:pPr>
-            <w:r>
-              <w:rPr>
-                <w:b/>
-              </w:rPr>
-              <w:t>head()</w:t>
-            </w:r>
-          </w:p>
-        </w:tc>
-        <w:tc>
-          <w:tcPr>
-            <w:tcW w:w="8110" w:type="dxa"/>
-            <w:tcBorders/>
-            <w:shd w:fill="auto" w:val="clear"/>
-            <w:tcMar>
-              <w:left w:w="103" w:type="dxa"/>
-            </w:tcMar>
-          </w:tcPr>
-          <w:p>
-            <w:pPr>
-              <w:pStyle w:val="Normal"/>
-              <w:spacing w:lineRule="auto" w:line="240" w:before="0" w:after="0"/>
-              <w:rPr/>
-            </w:pPr>
-            <w:r>
-              <w:rPr/>
-              <w:t xml:space="preserve">used to show the first six rows of the data frame, </w:t>
-            </w:r>
-            <w:r>
-              <w:rPr>
-                <w:rFonts w:cs="Courier New" w:ascii="Courier New" w:hAnsi="Courier New"/>
-              </w:rPr>
-              <w:t>head(hp.data)</w:t>
-            </w:r>
-          </w:p>
-        </w:tc>
-      </w:tr>
-      <w:tr>
-        <w:trPr/>
-        <w:tc>
-          <w:tcPr>
-            <w:tcW w:w="2487" w:type="dxa"/>
-            <w:tcBorders/>
-            <w:shd w:fill="auto" w:val="clear"/>
-            <w:tcMar>
-              <w:left w:w="103" w:type="dxa"/>
-            </w:tcMar>
-          </w:tcPr>
-          <w:p>
-            <w:pPr>
-              <w:pStyle w:val="Normal"/>
-              <w:spacing w:lineRule="auto" w:line="240" w:before="0" w:after="0"/>
-              <w:rPr/>
-            </w:pPr>
-            <w:r>
-              <w:rPr>
-                <w:b/>
-              </w:rPr>
-              <w:t>header = TRUE</w:t>
-            </w:r>
-          </w:p>
-        </w:tc>
-        <w:tc>
-          <w:tcPr>
-            <w:tcW w:w="8110" w:type="dxa"/>
-            <w:tcBorders/>
-            <w:shd w:fill="auto" w:val="clear"/>
-            <w:tcMar>
-              <w:left w:w="103" w:type="dxa"/>
-            </w:tcMar>
-          </w:tcPr>
-          <w:p>
-            <w:pPr>
-              <w:pStyle w:val="Normal"/>
-              <w:spacing w:lineRule="auto" w:line="240" w:before="0" w:after="0"/>
-              <w:rPr/>
-            </w:pPr>
-            <w:r>
-              <w:rPr/>
-              <w:t xml:space="preserve">parameter used in </w:t>
-            </w:r>
-            <w:r>
-              <w:rPr>
-                <w:rFonts w:cs="Courier New" w:ascii="Courier New" w:hAnsi="Courier New"/>
-              </w:rPr>
-              <w:t>read.csv</w:t>
-            </w:r>
-            <w:r>
-              <w:rPr/>
-              <w:t xml:space="preserve"> to tell R to read the first line of the CSV file as the column headers (specifying </w:t>
-            </w:r>
-            <w:r>
-              <w:rPr>
-                <w:rFonts w:cs="Courier New" w:ascii="Courier New" w:hAnsi="Courier New"/>
-              </w:rPr>
-              <w:t>header = FALSE</w:t>
-            </w:r>
-            <w:r>
-              <w:rPr/>
-              <w:t xml:space="preserve"> will do the opposite)</w:t>
-            </w:r>
-          </w:p>
-        </w:tc>
-      </w:tr>
-      <w:tr>
-        <w:trPr/>
-        <w:tc>
-          <w:tcPr>
-            <w:tcW w:w="2487" w:type="dxa"/>
-            <w:tcBorders/>
-            <w:shd w:fill="auto" w:val="clear"/>
-            <w:tcMar>
-              <w:left w:w="103" w:type="dxa"/>
-            </w:tcMar>
-          </w:tcPr>
-          <w:p>
-            <w:pPr>
-              <w:pStyle w:val="Normal"/>
-              <w:spacing w:lineRule="auto" w:line="240" w:before="0" w:after="0"/>
-              <w:rPr/>
-            </w:pPr>
-            <w:r>
-              <w:rPr>
-                <w:b/>
-              </w:rPr>
-              <w:t>hist()</w:t>
-            </w:r>
-          </w:p>
-        </w:tc>
-        <w:tc>
-          <w:tcPr>
-            <w:tcW w:w="8110" w:type="dxa"/>
-            <w:tcBorders/>
-            <w:shd w:fill="auto" w:val="clear"/>
-            <w:tcMar>
-              <w:left w:w="103" w:type="dxa"/>
-            </w:tcMar>
-          </w:tcPr>
-          <w:p>
-            <w:pPr>
-              <w:pStyle w:val="Normal"/>
-              <w:spacing w:lineRule="auto" w:line="240" w:before="0" w:after="0"/>
-              <w:rPr/>
-            </w:pPr>
-            <w:r>
-              <w:rPr/>
-              <w:t xml:space="preserve">Shows a histogram of the specified data, </w:t>
-            </w:r>
-            <w:r>
-              <w:rPr>
-                <w:rFonts w:cs="Courier New" w:ascii="Courier New" w:hAnsi="Courier New"/>
-              </w:rPr>
-              <w:t>hist(LSOA@data[,"Age0to4pc"])</w:t>
-            </w:r>
-          </w:p>
-        </w:tc>
-      </w:tr>
-      <w:tr>
-        <w:trPr/>
-        <w:tc>
-          <w:tcPr>
-            <w:tcW w:w="2487" w:type="dxa"/>
-            <w:tcBorders/>
-            <w:shd w:fill="auto" w:val="clear"/>
-            <w:tcMar>
-              <w:left w:w="103" w:type="dxa"/>
-            </w:tcMar>
-          </w:tcPr>
-          <w:p>
-            <w:pPr>
-              <w:pStyle w:val="Normal"/>
-              <w:spacing w:lineRule="auto" w:line="240" w:before="0" w:after="0"/>
-              <w:rPr/>
-            </w:pPr>
-            <w:r>
-              <w:rPr>
-                <w:b/>
-              </w:rPr>
-              <w:t>install.packages()</w:t>
-            </w:r>
-          </w:p>
-        </w:tc>
-        <w:tc>
-          <w:tcPr>
-            <w:tcW w:w="8110" w:type="dxa"/>
-            <w:tcBorders/>
-            <w:shd w:fill="auto" w:val="clear"/>
-            <w:tcMar>
-              <w:left w:w="103" w:type="dxa"/>
-            </w:tcMar>
-          </w:tcPr>
-          <w:p>
-            <w:pPr>
-              <w:pStyle w:val="Normal"/>
-              <w:spacing w:lineRule="auto" w:line="240" w:before="0" w:after="0"/>
-              <w:rPr/>
-            </w:pPr>
-            <w:r>
-              <w:rPr/>
-              <w:t xml:space="preserve">allows the user to install </w:t>
-            </w:r>
-            <w:r>
-              <w:rPr>
-                <w:i/>
-              </w:rPr>
-              <w:t>packages</w:t>
-            </w:r>
-            <w:r>
-              <w:rPr/>
-              <w:t xml:space="preserve"> (also known as </w:t>
-            </w:r>
-            <w:r>
-              <w:rPr>
-                <w:i/>
-              </w:rPr>
-              <w:t>libraries</w:t>
-            </w:r>
-            <w:r>
-              <w:rPr/>
-              <w:t xml:space="preserve">) which is required the first time they are used on a computer, </w:t>
-            </w:r>
-            <w:r>
-              <w:rPr>
-                <w:rFonts w:cs="Courier New" w:ascii="Courier New" w:hAnsi="Courier New"/>
-              </w:rPr>
-              <w:t>install.packages("rgdal")</w:t>
-            </w:r>
-          </w:p>
-        </w:tc>
-      </w:tr>
-      <w:tr>
-        <w:trPr/>
-        <w:tc>
-          <w:tcPr>
-            <w:tcW w:w="2487" w:type="dxa"/>
-            <w:tcBorders/>
-            <w:shd w:fill="auto" w:val="clear"/>
-            <w:tcMar>
-              <w:left w:w="103" w:type="dxa"/>
+              <w:rPr/>
+            </w:r>
+          </w:p>
+          <w:p>
+            <w:pPr>
+              <w:pStyle w:val="Normal"/>
+              <w:spacing w:lineRule="auto" w:line="240" w:before="0" w:after="0"/>
+              <w:rPr/>
+            </w:pPr>
+            <w:r>
+              <w:rPr/>
+            </w:r>
+          </w:p>
+        </w:tc>
+      </w:tr>
+      <w:tr>
+        <w:trPr/>
+        <w:tc>
+          <w:tcPr>
+            <w:tcW w:w="2487" w:type="dxa"/>
+            <w:tcBorders/>
+            <w:shd w:fill="auto" w:val="clear"/>
+            <w:tcMar>
+              <w:left w:w="93" w:type="dxa"/>
             </w:tcMar>
           </w:tcPr>
           <w:p>
@@ -1868,7 +1929,7 @@
             <w:tcBorders/>
             <w:shd w:fill="auto" w:val="clear"/>
             <w:tcMar>
-              <w:left w:w="103" w:type="dxa"/>
+              <w:left w:w="93" w:type="dxa"/>
             </w:tcMar>
           </w:tcPr>
           <w:p>
@@ -1937,27 +1998,17 @@
               <w:t>)</w:t>
             </w:r>
           </w:p>
-          <w:p>
-            <w:pPr>
-              <w:pStyle w:val="Normal"/>
-              <w:spacing w:lineRule="auto" w:line="240" w:before="0" w:after="0"/>
-              <w:rPr/>
-            </w:pPr>
-            <w:r>
-              <w:rPr/>
-            </w:r>
-          </w:p>
-        </w:tc>
-      </w:tr>
-      <w:tr>
-        <w:trPr/>
-        <w:tc>
-          <w:tcPr>
-            <w:tcW w:w="2487" w:type="dxa"/>
-            <w:tcBorders/>
-            <w:shd w:fill="auto" w:val="clear"/>
-            <w:tcMar>
-              <w:left w:w="103" w:type="dxa"/>
+        </w:tc>
+      </w:tr>
+      <w:tr>
+        <w:trPr/>
+        <w:tc>
+          <w:tcPr>
+            <w:tcW w:w="2487" w:type="dxa"/>
+            <w:tcBorders/>
+            <w:shd w:fill="auto" w:val="clear"/>
+            <w:tcMar>
+              <w:left w:w="93" w:type="dxa"/>
             </w:tcMar>
           </w:tcPr>
           <w:p>
@@ -1980,7 +2031,7 @@
             <w:tcBorders/>
             <w:shd w:fill="auto" w:val="clear"/>
             <w:tcMar>
-              <w:left w:w="103" w:type="dxa"/>
+              <w:left w:w="93" w:type="dxa"/>
             </w:tcMar>
           </w:tcPr>
           <w:p>
@@ -2004,7 +2055,7 @@
             <w:tcBorders/>
             <w:shd w:fill="auto" w:val="clear"/>
             <w:tcMar>
-              <w:left w:w="103" w:type="dxa"/>
+              <w:left w:w="93" w:type="dxa"/>
             </w:tcMar>
           </w:tcPr>
           <w:p>
@@ -2027,7 +2078,7 @@
             <w:tcBorders/>
             <w:shd w:fill="auto" w:val="clear"/>
             <w:tcMar>
-              <w:left w:w="103" w:type="dxa"/>
+              <w:left w:w="93" w:type="dxa"/>
             </w:tcMar>
           </w:tcPr>
           <w:p>
@@ -2057,7 +2108,7 @@
             <w:tcBorders/>
             <w:shd w:fill="auto" w:val="clear"/>
             <w:tcMar>
-              <w:left w:w="103" w:type="dxa"/>
+              <w:left w:w="93" w:type="dxa"/>
             </w:tcMar>
           </w:tcPr>
           <w:p>
@@ -2081,7 +2132,7 @@
             <w:tcBorders/>
             <w:shd w:fill="auto" w:val="clear"/>
             <w:tcMar>
-              <w:left w:w="103" w:type="dxa"/>
+              <w:left w:w="93" w:type="dxa"/>
             </w:tcMar>
           </w:tcPr>
           <w:p>
@@ -2126,7 +2177,7 @@
             <w:tcBorders/>
             <w:shd w:fill="auto" w:val="clear"/>
             <w:tcMar>
-              <w:left w:w="103" w:type="dxa"/>
+              <w:left w:w="93" w:type="dxa"/>
             </w:tcMar>
           </w:tcPr>
           <w:p>
@@ -2149,7 +2200,7 @@
             <w:tcBorders/>
             <w:shd w:fill="auto" w:val="clear"/>
             <w:tcMar>
-              <w:left w:w="103" w:type="dxa"/>
+              <w:left w:w="93" w:type="dxa"/>
             </w:tcMar>
           </w:tcPr>
           <w:p>
@@ -2201,7 +2252,7 @@
             <w:tcBorders/>
             <w:shd w:fill="auto" w:val="clear"/>
             <w:tcMar>
-              <w:left w:w="103" w:type="dxa"/>
+              <w:left w:w="93" w:type="dxa"/>
             </w:tcMar>
           </w:tcPr>
           <w:p>
@@ -2224,7 +2275,7 @@
             <w:tcBorders/>
             <w:shd w:fill="auto" w:val="clear"/>
             <w:tcMar>
-              <w:left w:w="103" w:type="dxa"/>
+              <w:left w:w="93" w:type="dxa"/>
             </w:tcMar>
           </w:tcPr>
           <w:p>
@@ -2264,7 +2315,7 @@
             <w:tcBorders/>
             <w:shd w:fill="auto" w:val="clear"/>
             <w:tcMar>
-              <w:left w:w="103" w:type="dxa"/>
+              <w:left w:w="93" w:type="dxa"/>
             </w:tcMar>
           </w:tcPr>
           <w:p>
@@ -2287,7 +2338,7 @@
             <w:tcBorders/>
             <w:shd w:fill="auto" w:val="clear"/>
             <w:tcMar>
-              <w:left w:w="103" w:type="dxa"/>
+              <w:left w:w="93" w:type="dxa"/>
             </w:tcMar>
           </w:tcPr>
           <w:p>
@@ -2327,7 +2378,7 @@
             <w:tcBorders/>
             <w:shd w:fill="auto" w:val="clear"/>
             <w:tcMar>
-              <w:left w:w="103" w:type="dxa"/>
+              <w:left w:w="93" w:type="dxa"/>
             </w:tcMar>
           </w:tcPr>
           <w:p>
@@ -2351,7 +2402,7 @@
             <w:tcBorders/>
             <w:shd w:fill="auto" w:val="clear"/>
             <w:tcMar>
-              <w:left w:w="103" w:type="dxa"/>
+              <w:left w:w="93" w:type="dxa"/>
             </w:tcMar>
           </w:tcPr>
           <w:p>
@@ -2381,7 +2432,7 @@
             <w:tcBorders/>
             <w:shd w:fill="auto" w:val="clear"/>
             <w:tcMar>
-              <w:left w:w="103" w:type="dxa"/>
+              <w:left w:w="93" w:type="dxa"/>
             </w:tcMar>
           </w:tcPr>
           <w:p>
@@ -2404,7 +2455,7 @@
             <w:tcBorders/>
             <w:shd w:fill="auto" w:val="clear"/>
             <w:tcMar>
-              <w:left w:w="103" w:type="dxa"/>
+              <w:left w:w="93" w:type="dxa"/>
             </w:tcMar>
           </w:tcPr>
           <w:p>
@@ -2434,7 +2485,7 @@
             <w:tcBorders/>
             <w:shd w:fill="auto" w:val="clear"/>
             <w:tcMar>
-              <w:left w:w="103" w:type="dxa"/>
+              <w:left w:w="93" w:type="dxa"/>
             </w:tcMar>
           </w:tcPr>
           <w:p>
@@ -2457,7 +2508,7 @@
             <w:tcBorders/>
             <w:shd w:fill="auto" w:val="clear"/>
             <w:tcMar>
-              <w:left w:w="103" w:type="dxa"/>
+              <w:left w:w="93" w:type="dxa"/>
             </w:tcMar>
           </w:tcPr>
           <w:p>
@@ -2487,7 +2538,7 @@
             <w:tcBorders/>
             <w:shd w:fill="auto" w:val="clear"/>
             <w:tcMar>
-              <w:left w:w="103" w:type="dxa"/>
+              <w:left w:w="93" w:type="dxa"/>
             </w:tcMar>
           </w:tcPr>
           <w:p>
@@ -2510,7 +2561,7 @@
             <w:tcBorders/>
             <w:shd w:fill="auto" w:val="clear"/>
             <w:tcMar>
-              <w:left w:w="103" w:type="dxa"/>
+              <w:left w:w="93" w:type="dxa"/>
             </w:tcMar>
           </w:tcPr>
           <w:p>
@@ -2540,7 +2591,7 @@
             <w:tcBorders/>
             <w:shd w:fill="auto" w:val="clear"/>
             <w:tcMar>
-              <w:left w:w="103" w:type="dxa"/>
+              <w:left w:w="93" w:type="dxa"/>
             </w:tcMar>
           </w:tcPr>
           <w:p>
@@ -2563,7 +2614,7 @@
             <w:tcBorders/>
             <w:shd w:fill="auto" w:val="clear"/>
             <w:tcMar>
-              <w:left w:w="103" w:type="dxa"/>
+              <w:left w:w="93" w:type="dxa"/>
             </w:tcMar>
           </w:tcPr>
           <w:p>
@@ -2593,7 +2644,7 @@
             <w:tcBorders/>
             <w:shd w:fill="auto" w:val="clear"/>
             <w:tcMar>
-              <w:left w:w="103" w:type="dxa"/>
+              <w:left w:w="93" w:type="dxa"/>
             </w:tcMar>
           </w:tcPr>
           <w:p>
@@ -2616,7 +2667,7 @@
             <w:tcBorders/>
             <w:shd w:fill="auto" w:val="clear"/>
             <w:tcMar>
-              <w:left w:w="103" w:type="dxa"/>
+              <w:left w:w="93" w:type="dxa"/>
             </w:tcMar>
           </w:tcPr>
           <w:p>
@@ -2653,7 +2704,7 @@
             <w:tcBorders/>
             <w:shd w:fill="auto" w:val="clear"/>
             <w:tcMar>
-              <w:left w:w="103" w:type="dxa"/>
+              <w:left w:w="93" w:type="dxa"/>
             </w:tcMar>
           </w:tcPr>
           <w:p>
@@ -2676,7 +2727,7 @@
             <w:tcBorders/>
             <w:shd w:fill="auto" w:val="clear"/>
             <w:tcMar>
-              <w:left w:w="103" w:type="dxa"/>
+              <w:left w:w="93" w:type="dxa"/>
             </w:tcMar>
           </w:tcPr>
           <w:p>
@@ -2724,7 +2775,7 @@
             <w:tcBorders/>
             <w:shd w:fill="auto" w:val="clear"/>
             <w:tcMar>
-              <w:left w:w="103" w:type="dxa"/>
+              <w:left w:w="93" w:type="dxa"/>
             </w:tcMar>
           </w:tcPr>
           <w:p>
@@ -2747,7 +2798,7 @@
             <w:tcBorders/>
             <w:shd w:fill="auto" w:val="clear"/>
             <w:tcMar>
-              <w:left w:w="103" w:type="dxa"/>
+              <w:left w:w="93" w:type="dxa"/>
             </w:tcMar>
           </w:tcPr>
           <w:p>
@@ -2777,7 +2828,7 @@
             <w:tcBorders/>
             <w:shd w:fill="auto" w:val="clear"/>
             <w:tcMar>
-              <w:left w:w="103" w:type="dxa"/>
+              <w:left w:w="93" w:type="dxa"/>
             </w:tcMar>
           </w:tcPr>
           <w:p>
@@ -2800,7 +2851,7 @@
             <w:tcBorders/>
             <w:shd w:fill="auto" w:val="clear"/>
             <w:tcMar>
-              <w:left w:w="103" w:type="dxa"/>
+              <w:left w:w="93" w:type="dxa"/>
             </w:tcMar>
           </w:tcPr>
           <w:p>
@@ -2837,7 +2888,7 @@
             <w:tcBorders/>
             <w:shd w:fill="auto" w:val="clear"/>
             <w:tcMar>
-              <w:left w:w="103" w:type="dxa"/>
+              <w:left w:w="93" w:type="dxa"/>
             </w:tcMar>
           </w:tcPr>
           <w:p>
@@ -2860,7 +2911,7 @@
             <w:tcBorders/>
             <w:shd w:fill="auto" w:val="clear"/>
             <w:tcMar>
-              <w:left w:w="103" w:type="dxa"/>
+              <w:left w:w="93" w:type="dxa"/>
             </w:tcMar>
           </w:tcPr>
           <w:p>
@@ -2897,7 +2948,7 @@
             <w:tcBorders/>
             <w:shd w:fill="auto" w:val="clear"/>
             <w:tcMar>
-              <w:left w:w="103" w:type="dxa"/>
+              <w:left w:w="93" w:type="dxa"/>
             </w:tcMar>
           </w:tcPr>
           <w:p>
@@ -2920,7 +2971,7 @@
             <w:tcBorders/>
             <w:shd w:fill="auto" w:val="clear"/>
             <w:tcMar>
-              <w:left w:w="103" w:type="dxa"/>
+              <w:left w:w="93" w:type="dxa"/>
             </w:tcMar>
           </w:tcPr>
           <w:p>
@@ -2950,7 +3001,7 @@
             <w:tcBorders/>
             <w:shd w:fill="auto" w:val="clear"/>
             <w:tcMar>
-              <w:left w:w="103" w:type="dxa"/>
+              <w:left w:w="93" w:type="dxa"/>
             </w:tcMar>
           </w:tcPr>
           <w:p>
@@ -2973,7 +3024,7 @@
             <w:tcBorders/>
             <w:shd w:fill="auto" w:val="clear"/>
             <w:tcMar>
-              <w:left w:w="103" w:type="dxa"/>
+              <w:left w:w="93" w:type="dxa"/>
             </w:tcMar>
           </w:tcPr>
           <w:p>
@@ -3003,7 +3054,7 @@
             <w:tcBorders/>
             <w:shd w:fill="auto" w:val="clear"/>
             <w:tcMar>
-              <w:left w:w="103" w:type="dxa"/>
+              <w:left w:w="93" w:type="dxa"/>
             </w:tcMar>
           </w:tcPr>
           <w:p>
@@ -3026,7 +3077,7 @@
             <w:tcBorders/>
             <w:shd w:fill="auto" w:val="clear"/>
             <w:tcMar>
-              <w:left w:w="103" w:type="dxa"/>
+              <w:left w:w="93" w:type="dxa"/>
             </w:tcMar>
           </w:tcPr>
           <w:p>
@@ -3076,7 +3127,7 @@
             <w:tcBorders/>
             <w:shd w:fill="auto" w:val="clear"/>
             <w:tcMar>
-              <w:left w:w="103" w:type="dxa"/>
+              <w:left w:w="93" w:type="dxa"/>
             </w:tcMar>
           </w:tcPr>
           <w:p>
@@ -3099,7 +3150,7 @@
             <w:tcBorders/>
             <w:shd w:fill="auto" w:val="clear"/>
             <w:tcMar>
-              <w:left w:w="103" w:type="dxa"/>
+              <w:left w:w="93" w:type="dxa"/>
             </w:tcMar>
           </w:tcPr>
           <w:p>
@@ -3129,7 +3180,7 @@
             <w:tcBorders/>
             <w:shd w:fill="auto" w:val="clear"/>
             <w:tcMar>
-              <w:left w:w="103" w:type="dxa"/>
+              <w:left w:w="93" w:type="dxa"/>
             </w:tcMar>
           </w:tcPr>
           <w:p>
@@ -3152,7 +3203,7 @@
             <w:tcBorders/>
             <w:shd w:fill="auto" w:val="clear"/>
             <w:tcMar>
-              <w:left w:w="103" w:type="dxa"/>
+              <w:left w:w="93" w:type="dxa"/>
             </w:tcMar>
           </w:tcPr>
           <w:p>
@@ -3186,7 +3237,7 @@
             <w:tcBorders/>
             <w:shd w:fill="auto" w:val="clear"/>
             <w:tcMar>
-              <w:left w:w="103" w:type="dxa"/>
+              <w:left w:w="93" w:type="dxa"/>
             </w:tcMar>
           </w:tcPr>
           <w:p>
@@ -3209,7 +3260,7 @@
             <w:tcBorders/>
             <w:shd w:fill="auto" w:val="clear"/>
             <w:tcMar>
-              <w:left w:w="103" w:type="dxa"/>
+              <w:left w:w="93" w:type="dxa"/>
             </w:tcMar>
           </w:tcPr>
           <w:p>
@@ -3239,7 +3290,7 @@
             <w:tcBorders/>
             <w:shd w:fill="auto" w:val="clear"/>
             <w:tcMar>
-              <w:left w:w="103" w:type="dxa"/>
+              <w:left w:w="93" w:type="dxa"/>
             </w:tcMar>
           </w:tcPr>
           <w:p>
@@ -3262,7 +3313,7 @@
             <w:tcBorders/>
             <w:shd w:fill="auto" w:val="clear"/>
             <w:tcMar>
-              <w:left w:w="103" w:type="dxa"/>
+              <w:left w:w="93" w:type="dxa"/>
             </w:tcMar>
           </w:tcPr>
           <w:p>
@@ -3286,7 +3337,7 @@
             <w:tcBorders/>
             <w:shd w:fill="auto" w:val="clear"/>
             <w:tcMar>
-              <w:left w:w="103" w:type="dxa"/>
+              <w:left w:w="93" w:type="dxa"/>
             </w:tcMar>
           </w:tcPr>
           <w:p>
@@ -3309,7 +3360,7 @@
             <w:tcBorders/>
             <w:shd w:fill="auto" w:val="clear"/>
             <w:tcMar>
-              <w:left w:w="103" w:type="dxa"/>
+              <w:left w:w="93" w:type="dxa"/>
             </w:tcMar>
           </w:tcPr>
           <w:p>
@@ -3339,7 +3390,7 @@
             <w:tcBorders/>
             <w:shd w:fill="auto" w:val="clear"/>
             <w:tcMar>
-              <w:left w:w="103" w:type="dxa"/>
+              <w:left w:w="93" w:type="dxa"/>
             </w:tcMar>
           </w:tcPr>
           <w:p>
@@ -3362,7 +3413,7 @@
             <w:tcBorders/>
             <w:shd w:fill="auto" w:val="clear"/>
             <w:tcMar>
-              <w:left w:w="103" w:type="dxa"/>
+              <w:left w:w="93" w:type="dxa"/>
             </w:tcMar>
           </w:tcPr>
           <w:p>
@@ -3394,7 +3445,7 @@
             <w:tcBorders/>
             <w:shd w:fill="auto" w:val="clear"/>
             <w:tcMar>
-              <w:left w:w="103" w:type="dxa"/>
+              <w:left w:w="93" w:type="dxa"/>
             </w:tcMar>
           </w:tcPr>
           <w:p>
@@ -3417,7 +3468,7 @@
             <w:tcBorders/>
             <w:shd w:fill="auto" w:val="clear"/>
             <w:tcMar>
-              <w:left w:w="103" w:type="dxa"/>
+              <w:left w:w="93" w:type="dxa"/>
             </w:tcMar>
           </w:tcPr>
           <w:p>
@@ -3447,7 +3498,7 @@
             <w:tcBorders/>
             <w:shd w:fill="auto" w:val="clear"/>
             <w:tcMar>
-              <w:left w:w="103" w:type="dxa"/>
+              <w:left w:w="93" w:type="dxa"/>
             </w:tcMar>
           </w:tcPr>
           <w:p>
@@ -3470,7 +3521,7 @@
             <w:tcBorders/>
             <w:shd w:fill="auto" w:val="clear"/>
             <w:tcMar>
-              <w:left w:w="103" w:type="dxa"/>
+              <w:left w:w="93" w:type="dxa"/>
             </w:tcMar>
           </w:tcPr>
           <w:p>
@@ -3514,7 +3565,7 @@
             <w:tcBorders/>
             <w:shd w:fill="auto" w:val="clear"/>
             <w:tcMar>
-              <w:left w:w="103" w:type="dxa"/>
+              <w:left w:w="93" w:type="dxa"/>
             </w:tcMar>
           </w:tcPr>
           <w:p>
@@ -3537,7 +3588,7 @@
             <w:tcBorders/>
             <w:shd w:fill="auto" w:val="clear"/>
             <w:tcMar>
-              <w:left w:w="103" w:type="dxa"/>
+              <w:left w:w="93" w:type="dxa"/>
             </w:tcMar>
           </w:tcPr>
           <w:p>
@@ -3571,7 +3622,7 @@
             <w:tcBorders/>
             <w:shd w:fill="auto" w:val="clear"/>
             <w:tcMar>
-              <w:left w:w="103" w:type="dxa"/>
+              <w:left w:w="93" w:type="dxa"/>
             </w:tcMar>
           </w:tcPr>
           <w:p>
@@ -3594,7 +3645,7 @@
             <w:tcBorders/>
             <w:shd w:fill="auto" w:val="clear"/>
             <w:tcMar>
-              <w:left w:w="103" w:type="dxa"/>
+              <w:left w:w="93" w:type="dxa"/>
             </w:tcMar>
           </w:tcPr>
           <w:p>
@@ -3624,7 +3675,7 @@
             <w:tcBorders/>
             <w:shd w:fill="auto" w:val="clear"/>
             <w:tcMar>
-              <w:left w:w="103" w:type="dxa"/>
+              <w:left w:w="93" w:type="dxa"/>
             </w:tcMar>
           </w:tcPr>
           <w:p>
@@ -3648,7 +3699,7 @@
             <w:tcBorders/>
             <w:shd w:fill="auto" w:val="clear"/>
             <w:tcMar>
-              <w:left w:w="103" w:type="dxa"/>
+              <w:left w:w="93" w:type="dxa"/>
             </w:tcMar>
           </w:tcPr>
           <w:p>
@@ -3680,7 +3731,7 @@
             </w:tcBorders>
             <w:shd w:fill="auto" w:val="clear"/>
             <w:tcMar>
-              <w:left w:w="103" w:type="dxa"/>
+              <w:left w:w="93" w:type="dxa"/>
             </w:tcMar>
           </w:tcPr>
           <w:p>
@@ -3705,7 +3756,7 @@
             </w:tcBorders>
             <w:shd w:fill="auto" w:val="clear"/>
             <w:tcMar>
-              <w:left w:w="103" w:type="dxa"/>
+              <w:left w:w="93" w:type="dxa"/>
             </w:tcMar>
           </w:tcPr>
           <w:p>
@@ -3735,7 +3786,7 @@
             <w:tcBorders/>
             <w:shd w:fill="auto" w:val="clear"/>
             <w:tcMar>
-              <w:left w:w="103" w:type="dxa"/>
+              <w:left w:w="93" w:type="dxa"/>
             </w:tcMar>
           </w:tcPr>
           <w:p>
@@ -3758,7 +3809,7 @@
             <w:tcBorders/>
             <w:shd w:fill="auto" w:val="clear"/>
             <w:tcMar>
-              <w:left w:w="103" w:type="dxa"/>
+              <w:left w:w="93" w:type="dxa"/>
             </w:tcMar>
           </w:tcPr>
           <w:p>
@@ -3855,28 +3906,28 @@
         <w:tblStyle w:val="TableGrid"/>
         <w:tblW w:w="10598" w:type="dxa"/>
         <w:jc w:val="left"/>
-        <w:tblInd w:w="-5" w:type="dxa"/>
+        <w:tblInd w:w="-15" w:type="dxa"/>
         <w:tblCellMar>
           <w:top w:w="0" w:type="dxa"/>
-          <w:left w:w="103" w:type="dxa"/>
+          <w:left w:w="93" w:type="dxa"/>
           <w:bottom w:w="0" w:type="dxa"/>
           <w:right w:w="108" w:type="dxa"/>
         </w:tblCellMar>
         <w:tblLook w:firstRow="1" w:noVBand="1" w:lastRow="0" w:firstColumn="1" w:lastColumn="0" w:noHBand="0" w:val="04a0"/>
       </w:tblPr>
       <w:tblGrid>
-        <w:gridCol w:w="1397"/>
-        <w:gridCol w:w="9200"/>
+        <w:gridCol w:w="1395"/>
+        <w:gridCol w:w="9202"/>
       </w:tblGrid>
       <w:tr>
         <w:trPr/>
         <w:tc>
           <w:tcPr>
-            <w:tcW w:w="1397" w:type="dxa"/>
-            <w:tcBorders/>
-            <w:shd w:fill="auto" w:val="clear"/>
-            <w:tcMar>
-              <w:left w:w="103" w:type="dxa"/>
+            <w:tcW w:w="1395" w:type="dxa"/>
+            <w:tcBorders/>
+            <w:shd w:fill="auto" w:val="clear"/>
+            <w:tcMar>
+              <w:left w:w="93" w:type="dxa"/>
             </w:tcMar>
           </w:tcPr>
           <w:p>
@@ -3898,11 +3949,11 @@
         </w:tc>
         <w:tc>
           <w:tcPr>
-            <w:tcW w:w="9200" w:type="dxa"/>
-            <w:tcBorders/>
-            <w:shd w:fill="auto" w:val="clear"/>
-            <w:tcMar>
-              <w:left w:w="103" w:type="dxa"/>
+            <w:tcW w:w="9202" w:type="dxa"/>
+            <w:tcBorders/>
+            <w:shd w:fill="auto" w:val="clear"/>
+            <w:tcMar>
+              <w:left w:w="93" w:type="dxa"/>
             </w:tcMar>
           </w:tcPr>
           <w:p>
@@ -3922,11 +3973,11 @@
         <w:trPr/>
         <w:tc>
           <w:tcPr>
-            <w:tcW w:w="1397" w:type="dxa"/>
-            <w:tcBorders/>
-            <w:shd w:fill="auto" w:val="clear"/>
-            <w:tcMar>
-              <w:left w:w="103" w:type="dxa"/>
+            <w:tcW w:w="1395" w:type="dxa"/>
+            <w:tcBorders/>
+            <w:shd w:fill="auto" w:val="clear"/>
+            <w:tcMar>
+              <w:left w:w="93" w:type="dxa"/>
             </w:tcMar>
           </w:tcPr>
           <w:p>
@@ -3948,11 +3999,11 @@
         </w:tc>
         <w:tc>
           <w:tcPr>
-            <w:tcW w:w="9200" w:type="dxa"/>
-            <w:tcBorders/>
-            <w:shd w:fill="auto" w:val="clear"/>
-            <w:tcMar>
-              <w:left w:w="103" w:type="dxa"/>
+            <w:tcW w:w="9202" w:type="dxa"/>
+            <w:tcBorders/>
+            <w:shd w:fill="auto" w:val="clear"/>
+            <w:tcMar>
+              <w:left w:w="93" w:type="dxa"/>
             </w:tcMar>
           </w:tcPr>
           <w:p>
@@ -3972,11 +4023,11 @@
         <w:trPr/>
         <w:tc>
           <w:tcPr>
-            <w:tcW w:w="1397" w:type="dxa"/>
-            <w:tcBorders/>
-            <w:shd w:fill="auto" w:val="clear"/>
-            <w:tcMar>
-              <w:left w:w="103" w:type="dxa"/>
+            <w:tcW w:w="1395" w:type="dxa"/>
+            <w:tcBorders/>
+            <w:shd w:fill="auto" w:val="clear"/>
+            <w:tcMar>
+              <w:left w:w="93" w:type="dxa"/>
             </w:tcMar>
           </w:tcPr>
           <w:p>
@@ -3998,11 +4049,11 @@
         </w:tc>
         <w:tc>
           <w:tcPr>
-            <w:tcW w:w="9200" w:type="dxa"/>
-            <w:tcBorders/>
-            <w:shd w:fill="auto" w:val="clear"/>
-            <w:tcMar>
-              <w:left w:w="103" w:type="dxa"/>
+            <w:tcW w:w="9202" w:type="dxa"/>
+            <w:tcBorders/>
+            <w:shd w:fill="auto" w:val="clear"/>
+            <w:tcMar>
+              <w:left w:w="93" w:type="dxa"/>
             </w:tcMar>
           </w:tcPr>
           <w:p>
@@ -4028,11 +4079,11 @@
         <w:trPr/>
         <w:tc>
           <w:tcPr>
-            <w:tcW w:w="1397" w:type="dxa"/>
-            <w:tcBorders/>
-            <w:shd w:fill="auto" w:val="clear"/>
-            <w:tcMar>
-              <w:left w:w="103" w:type="dxa"/>
+            <w:tcW w:w="1395" w:type="dxa"/>
+            <w:tcBorders/>
+            <w:shd w:fill="auto" w:val="clear"/>
+            <w:tcMar>
+              <w:left w:w="93" w:type="dxa"/>
             </w:tcMar>
           </w:tcPr>
           <w:p>
@@ -4054,11 +4105,11 @@
         </w:tc>
         <w:tc>
           <w:tcPr>
-            <w:tcW w:w="9200" w:type="dxa"/>
-            <w:tcBorders/>
-            <w:shd w:fill="auto" w:val="clear"/>
-            <w:tcMar>
-              <w:left w:w="103" w:type="dxa"/>
+            <w:tcW w:w="9202" w:type="dxa"/>
+            <w:tcBorders/>
+            <w:shd w:fill="auto" w:val="clear"/>
+            <w:tcMar>
+              <w:left w:w="93" w:type="dxa"/>
             </w:tcMar>
           </w:tcPr>
           <w:p>
@@ -4078,11 +4129,11 @@
         <w:trPr/>
         <w:tc>
           <w:tcPr>
-            <w:tcW w:w="1397" w:type="dxa"/>
-            <w:tcBorders/>
-            <w:shd w:fill="auto" w:val="clear"/>
-            <w:tcMar>
-              <w:left w:w="103" w:type="dxa"/>
+            <w:tcW w:w="1395" w:type="dxa"/>
+            <w:tcBorders/>
+            <w:shd w:fill="auto" w:val="clear"/>
+            <w:tcMar>
+              <w:left w:w="93" w:type="dxa"/>
             </w:tcMar>
           </w:tcPr>
           <w:p>
@@ -4108,11 +4159,11 @@
         </w:tc>
         <w:tc>
           <w:tcPr>
-            <w:tcW w:w="9200" w:type="dxa"/>
-            <w:tcBorders/>
-            <w:shd w:fill="auto" w:val="clear"/>
-            <w:tcMar>
-              <w:left w:w="103" w:type="dxa"/>
+            <w:tcW w:w="9202" w:type="dxa"/>
+            <w:tcBorders/>
+            <w:shd w:fill="auto" w:val="clear"/>
+            <w:tcMar>
+              <w:left w:w="93" w:type="dxa"/>
             </w:tcMar>
           </w:tcPr>
           <w:p>
@@ -4162,11 +4213,11 @@
         <w:trPr/>
         <w:tc>
           <w:tcPr>
-            <w:tcW w:w="1397" w:type="dxa"/>
-            <w:tcBorders/>
-            <w:shd w:fill="auto" w:val="clear"/>
-            <w:tcMar>
-              <w:left w:w="103" w:type="dxa"/>
+            <w:tcW w:w="1395" w:type="dxa"/>
+            <w:tcBorders/>
+            <w:shd w:fill="auto" w:val="clear"/>
+            <w:tcMar>
+              <w:left w:w="93" w:type="dxa"/>
             </w:tcMar>
           </w:tcPr>
           <w:p>
@@ -4188,11 +4239,11 @@
         </w:tc>
         <w:tc>
           <w:tcPr>
-            <w:tcW w:w="9200" w:type="dxa"/>
-            <w:tcBorders/>
-            <w:shd w:fill="auto" w:val="clear"/>
-            <w:tcMar>
-              <w:left w:w="103" w:type="dxa"/>
+            <w:tcW w:w="9202" w:type="dxa"/>
+            <w:tcBorders/>
+            <w:shd w:fill="auto" w:val="clear"/>
+            <w:tcMar>
+              <w:left w:w="93" w:type="dxa"/>
             </w:tcMar>
           </w:tcPr>
           <w:p>
@@ -4212,11 +4263,11 @@
         <w:trPr/>
         <w:tc>
           <w:tcPr>
-            <w:tcW w:w="1397" w:type="dxa"/>
-            <w:tcBorders/>
-            <w:shd w:fill="auto" w:val="clear"/>
-            <w:tcMar>
-              <w:left w:w="103" w:type="dxa"/>
+            <w:tcW w:w="1395" w:type="dxa"/>
+            <w:tcBorders/>
+            <w:shd w:fill="auto" w:val="clear"/>
+            <w:tcMar>
+              <w:left w:w="93" w:type="dxa"/>
             </w:tcMar>
           </w:tcPr>
           <w:p>
@@ -4238,11 +4289,11 @@
         </w:tc>
         <w:tc>
           <w:tcPr>
-            <w:tcW w:w="9200" w:type="dxa"/>
-            <w:tcBorders/>
-            <w:shd w:fill="auto" w:val="clear"/>
-            <w:tcMar>
-              <w:left w:w="103" w:type="dxa"/>
+            <w:tcW w:w="9202" w:type="dxa"/>
+            <w:tcBorders/>
+            <w:shd w:fill="auto" w:val="clear"/>
+            <w:tcMar>
+              <w:left w:w="93" w:type="dxa"/>
             </w:tcMar>
           </w:tcPr>
           <w:p>
@@ -4262,11 +4313,11 @@
         <w:trPr/>
         <w:tc>
           <w:tcPr>
-            <w:tcW w:w="1397" w:type="dxa"/>
-            <w:tcBorders/>
-            <w:shd w:fill="auto" w:val="clear"/>
-            <w:tcMar>
-              <w:left w:w="103" w:type="dxa"/>
+            <w:tcW w:w="1395" w:type="dxa"/>
+            <w:tcBorders/>
+            <w:shd w:fill="auto" w:val="clear"/>
+            <w:tcMar>
+              <w:left w:w="93" w:type="dxa"/>
             </w:tcMar>
           </w:tcPr>
           <w:p>
@@ -4288,11 +4339,11 @@
         </w:tc>
         <w:tc>
           <w:tcPr>
-            <w:tcW w:w="9200" w:type="dxa"/>
-            <w:tcBorders/>
-            <w:shd w:fill="auto" w:val="clear"/>
-            <w:tcMar>
-              <w:left w:w="103" w:type="dxa"/>
+            <w:tcW w:w="9202" w:type="dxa"/>
+            <w:tcBorders/>
+            <w:shd w:fill="auto" w:val="clear"/>
+            <w:tcMar>
+              <w:left w:w="93" w:type="dxa"/>
             </w:tcMar>
           </w:tcPr>
           <w:p>
@@ -4322,11 +4373,11 @@
         <w:trPr/>
         <w:tc>
           <w:tcPr>
-            <w:tcW w:w="1397" w:type="dxa"/>
-            <w:tcBorders/>
-            <w:shd w:fill="auto" w:val="clear"/>
-            <w:tcMar>
-              <w:left w:w="103" w:type="dxa"/>
+            <w:tcW w:w="1395" w:type="dxa"/>
+            <w:tcBorders/>
+            <w:shd w:fill="auto" w:val="clear"/>
+            <w:tcMar>
+              <w:left w:w="93" w:type="dxa"/>
             </w:tcMar>
           </w:tcPr>
           <w:p>
@@ -4348,11 +4399,11 @@
         </w:tc>
         <w:tc>
           <w:tcPr>
-            <w:tcW w:w="9200" w:type="dxa"/>
-            <w:tcBorders/>
-            <w:shd w:fill="auto" w:val="clear"/>
-            <w:tcMar>
-              <w:left w:w="103" w:type="dxa"/>
+            <w:tcW w:w="9202" w:type="dxa"/>
+            <w:tcBorders/>
+            <w:shd w:fill="auto" w:val="clear"/>
+            <w:tcMar>
+              <w:left w:w="93" w:type="dxa"/>
             </w:tcMar>
           </w:tcPr>
           <w:p>
@@ -4382,11 +4433,11 @@
         <w:trPr/>
         <w:tc>
           <w:tcPr>
-            <w:tcW w:w="1397" w:type="dxa"/>
-            <w:tcBorders/>
-            <w:shd w:fill="auto" w:val="clear"/>
-            <w:tcMar>
-              <w:left w:w="103" w:type="dxa"/>
+            <w:tcW w:w="1395" w:type="dxa"/>
+            <w:tcBorders/>
+            <w:shd w:fill="auto" w:val="clear"/>
+            <w:tcMar>
+              <w:left w:w="93" w:type="dxa"/>
             </w:tcMar>
           </w:tcPr>
           <w:p>
@@ -4408,11 +4459,11 @@
         </w:tc>
         <w:tc>
           <w:tcPr>
-            <w:tcW w:w="9200" w:type="dxa"/>
-            <w:tcBorders/>
-            <w:shd w:fill="auto" w:val="clear"/>
-            <w:tcMar>
-              <w:left w:w="103" w:type="dxa"/>
+            <w:tcW w:w="9202" w:type="dxa"/>
+            <w:tcBorders/>
+            <w:shd w:fill="auto" w:val="clear"/>
+            <w:tcMar>
+              <w:left w:w="93" w:type="dxa"/>
             </w:tcMar>
           </w:tcPr>
           <w:p>
@@ -4432,11 +4483,11 @@
         <w:trPr/>
         <w:tc>
           <w:tcPr>
-            <w:tcW w:w="1397" w:type="dxa"/>
-            <w:tcBorders/>
-            <w:shd w:fill="auto" w:val="clear"/>
-            <w:tcMar>
-              <w:left w:w="103" w:type="dxa"/>
+            <w:tcW w:w="1395" w:type="dxa"/>
+            <w:tcBorders/>
+            <w:shd w:fill="auto" w:val="clear"/>
+            <w:tcMar>
+              <w:left w:w="93" w:type="dxa"/>
             </w:tcMar>
           </w:tcPr>
           <w:p>
@@ -4458,11 +4509,11 @@
         </w:tc>
         <w:tc>
           <w:tcPr>
-            <w:tcW w:w="9200" w:type="dxa"/>
-            <w:tcBorders/>
-            <w:shd w:fill="auto" w:val="clear"/>
-            <w:tcMar>
-              <w:left w:w="103" w:type="dxa"/>
+            <w:tcW w:w="9202" w:type="dxa"/>
+            <w:tcBorders/>
+            <w:shd w:fill="auto" w:val="clear"/>
+            <w:tcMar>
+              <w:left w:w="93" w:type="dxa"/>
             </w:tcMar>
           </w:tcPr>
           <w:p>
@@ -4492,11 +4543,11 @@
         <w:trPr/>
         <w:tc>
           <w:tcPr>
-            <w:tcW w:w="1397" w:type="dxa"/>
-            <w:tcBorders/>
-            <w:shd w:fill="auto" w:val="clear"/>
-            <w:tcMar>
-              <w:left w:w="103" w:type="dxa"/>
+            <w:tcW w:w="1395" w:type="dxa"/>
+            <w:tcBorders/>
+            <w:shd w:fill="auto" w:val="clear"/>
+            <w:tcMar>
+              <w:left w:w="93" w:type="dxa"/>
             </w:tcMar>
           </w:tcPr>
           <w:p>
@@ -4518,11 +4569,11 @@
         </w:tc>
         <w:tc>
           <w:tcPr>
-            <w:tcW w:w="9200" w:type="dxa"/>
-            <w:tcBorders/>
-            <w:shd w:fill="auto" w:val="clear"/>
-            <w:tcMar>
-              <w:left w:w="103" w:type="dxa"/>
+            <w:tcW w:w="9202" w:type="dxa"/>
+            <w:tcBorders/>
+            <w:shd w:fill="auto" w:val="clear"/>
+            <w:tcMar>
+              <w:left w:w="93" w:type="dxa"/>
             </w:tcMar>
           </w:tcPr>
           <w:p>
@@ -4568,11 +4619,11 @@
         <w:trPr/>
         <w:tc>
           <w:tcPr>
-            <w:tcW w:w="1397" w:type="dxa"/>
-            <w:tcBorders/>
-            <w:shd w:fill="auto" w:val="clear"/>
-            <w:tcMar>
-              <w:left w:w="103" w:type="dxa"/>
+            <w:tcW w:w="1395" w:type="dxa"/>
+            <w:tcBorders/>
+            <w:shd w:fill="auto" w:val="clear"/>
+            <w:tcMar>
+              <w:left w:w="93" w:type="dxa"/>
             </w:tcMar>
           </w:tcPr>
           <w:p>
@@ -4594,11 +4645,11 @@
         </w:tc>
         <w:tc>
           <w:tcPr>
-            <w:tcW w:w="9200" w:type="dxa"/>
-            <w:tcBorders/>
-            <w:shd w:fill="auto" w:val="clear"/>
-            <w:tcMar>
-              <w:left w:w="103" w:type="dxa"/>
+            <w:tcW w:w="9202" w:type="dxa"/>
+            <w:tcBorders/>
+            <w:shd w:fill="auto" w:val="clear"/>
+            <w:tcMar>
+              <w:left w:w="93" w:type="dxa"/>
             </w:tcMar>
           </w:tcPr>
           <w:p>
@@ -4618,11 +4669,11 @@
         <w:trPr/>
         <w:tc>
           <w:tcPr>
-            <w:tcW w:w="1397" w:type="dxa"/>
-            <w:tcBorders/>
-            <w:shd w:fill="auto" w:val="clear"/>
-            <w:tcMar>
-              <w:left w:w="103" w:type="dxa"/>
+            <w:tcW w:w="1395" w:type="dxa"/>
+            <w:tcBorders/>
+            <w:shd w:fill="auto" w:val="clear"/>
+            <w:tcMar>
+              <w:left w:w="93" w:type="dxa"/>
             </w:tcMar>
           </w:tcPr>
           <w:p>
@@ -4644,11 +4695,11 @@
         </w:tc>
         <w:tc>
           <w:tcPr>
-            <w:tcW w:w="9200" w:type="dxa"/>
-            <w:tcBorders/>
-            <w:shd w:fill="auto" w:val="clear"/>
-            <w:tcMar>
-              <w:left w:w="103" w:type="dxa"/>
+            <w:tcW w:w="9202" w:type="dxa"/>
+            <w:tcBorders/>
+            <w:shd w:fill="auto" w:val="clear"/>
+            <w:tcMar>
+              <w:left w:w="93" w:type="dxa"/>
             </w:tcMar>
           </w:tcPr>
           <w:p>
@@ -4681,11 +4732,11 @@
         <w:trPr/>
         <w:tc>
           <w:tcPr>
-            <w:tcW w:w="1397" w:type="dxa"/>
-            <w:tcBorders/>
-            <w:shd w:fill="auto" w:val="clear"/>
-            <w:tcMar>
-              <w:left w:w="103" w:type="dxa"/>
+            <w:tcW w:w="1395" w:type="dxa"/>
+            <w:tcBorders/>
+            <w:shd w:fill="auto" w:val="clear"/>
+            <w:tcMar>
+              <w:left w:w="93" w:type="dxa"/>
             </w:tcMar>
           </w:tcPr>
           <w:p>
@@ -4707,11 +4758,11 @@
         </w:tc>
         <w:tc>
           <w:tcPr>
-            <w:tcW w:w="9200" w:type="dxa"/>
-            <w:tcBorders/>
-            <w:shd w:fill="auto" w:val="clear"/>
-            <w:tcMar>
-              <w:left w:w="103" w:type="dxa"/>
+            <w:tcW w:w="9202" w:type="dxa"/>
+            <w:tcBorders/>
+            <w:shd w:fill="auto" w:val="clear"/>
+            <w:tcMar>
+              <w:left w:w="93" w:type="dxa"/>
             </w:tcMar>
           </w:tcPr>
           <w:p>
@@ -4802,10 +4853,10 @@
         <w:tblStyle w:val="TableGrid"/>
         <w:tblW w:w="10598" w:type="dxa"/>
         <w:jc w:val="left"/>
-        <w:tblInd w:w="-5" w:type="dxa"/>
+        <w:tblInd w:w="-15" w:type="dxa"/>
         <w:tblCellMar>
           <w:top w:w="0" w:type="dxa"/>
-          <w:left w:w="103" w:type="dxa"/>
+          <w:left w:w="93" w:type="dxa"/>
           <w:bottom w:w="0" w:type="dxa"/>
           <w:right w:w="108" w:type="dxa"/>
         </w:tblCellMar>
@@ -4823,7 +4874,7 @@
             <w:tcBorders/>
             <w:shd w:fill="auto" w:val="clear"/>
             <w:tcMar>
-              <w:left w:w="103" w:type="dxa"/>
+              <w:left w:w="93" w:type="dxa"/>
             </w:tcMar>
           </w:tcPr>
           <w:p>
@@ -4867,7 +4918,7 @@
             <w:tcBorders/>
             <w:shd w:fill="auto" w:val="clear"/>
             <w:tcMar>
-              <w:left w:w="103" w:type="dxa"/>
+              <w:left w:w="93" w:type="dxa"/>
             </w:tcMar>
           </w:tcPr>
           <w:p>
@@ -4901,7 +4952,7 @@
             <w:tcBorders/>
             <w:shd w:color="auto" w:fill="FFFFFF" w:themeFill="background1" w:val="clear"/>
             <w:tcMar>
-              <w:left w:w="103" w:type="dxa"/>
+              <w:left w:w="93" w:type="dxa"/>
             </w:tcMar>
           </w:tcPr>
           <w:p>
@@ -4922,7 +4973,7 @@
             <w:tcBorders/>
             <w:shd w:fill="auto" w:val="clear"/>
             <w:tcMar>
-              <w:left w:w="103" w:type="dxa"/>
+              <w:left w:w="93" w:type="dxa"/>
             </w:tcMar>
           </w:tcPr>
           <w:p>
@@ -4952,7 +5003,7 @@
             <w:tcBorders/>
             <w:shd w:color="auto" w:fill="FFFFFF" w:themeFill="background1" w:val="clear"/>
             <w:tcMar>
-              <w:left w:w="103" w:type="dxa"/>
+              <w:left w:w="93" w:type="dxa"/>
             </w:tcMar>
           </w:tcPr>
           <w:p>
@@ -4988,7 +5039,7 @@
             <w:tcBorders/>
             <w:shd w:fill="auto" w:val="clear"/>
             <w:tcMar>
-              <w:left w:w="103" w:type="dxa"/>
+              <w:left w:w="93" w:type="dxa"/>
             </w:tcMar>
           </w:tcPr>
           <w:p>
@@ -5040,25 +5091,14 @@
         <w:pStyle w:val="Normal"/>
         <w:spacing w:before="0" w:after="0"/>
         <w:jc w:val="center"/>
-        <w:rPr>
-          <w:i/>
-          <w:i/>
-          <w:iCs/>
-        </w:rPr>
+        <w:rPr/>
       </w:pPr>
       <w:r>
         <w:rPr>
           <w:i/>
           <w:iCs/>
         </w:rPr>
-        <w:t xml:space="preserve">By Nick Bearman, </w:t>
-      </w:r>
-      <w:r>
-        <w:rPr>
-          <w:i/>
-          <w:iCs/>
-        </w:rPr>
-        <w:t>19/01/2017</w:t>
+        <w:t>By Nick Bearman, 19/04/2017</w:t>
       </w:r>
     </w:p>
     <w:p>
@@ -5096,11 +5136,7 @@
         <w:pStyle w:val="Normal"/>
         <w:spacing w:before="0" w:after="0"/>
         <w:jc w:val="center"/>
-        <w:rPr>
-          <w:i/>
-          <w:i/>
-          <w:iCs/>
-        </w:rPr>
+        <w:rPr/>
       </w:pPr>
       <w:r>
         <w:rPr>

</xml_diff>